<commit_message>
Correccion de algunos UML
</commit_message>
<xml_diff>
--- a/Documentacion/Casos de uso/Caso de uso.docx
+++ b/Documentacion/Casos de uso/Caso de uso.docx
@@ -1,6 +1,6 @@
 
 <file path=word/document.xml><?xml version="1.0" encoding="utf-8"?>
-<w:document xmlns:wpc="http://schemas.microsoft.com/office/word/2010/wordprocessingCanvas" xmlns:cx="http://schemas.microsoft.com/office/drawing/2014/chartex" xmlns:mc="http://schemas.openxmlformats.org/markup-compatibility/2006" xmlns:o="urn:schemas-microsoft-com:office:office" xmlns:r="http://schemas.openxmlformats.org/officeDocument/2006/relationships" xmlns:m="http://schemas.openxmlformats.org/officeDocument/2006/math" xmlns:v="urn:schemas-microsoft-com:vml" xmlns:wp14="http://schemas.microsoft.com/office/word/2010/wordprocessingDrawing" xmlns:wp="http://schemas.openxmlformats.org/drawingml/2006/wordprocessingDrawing" xmlns:w10="urn:schemas-microsoft-com:office:word" xmlns:w="http://schemas.openxmlformats.org/wordprocessingml/2006/main" xmlns:w14="http://schemas.microsoft.com/office/word/2010/wordml" xmlns:w15="http://schemas.microsoft.com/office/word/2012/wordml" xmlns:w16se="http://schemas.microsoft.com/office/word/2015/wordml/symex" xmlns:wpg="http://schemas.microsoft.com/office/word/2010/wordprocessingGroup" xmlns:wpi="http://schemas.microsoft.com/office/word/2010/wordprocessingInk" xmlns:wne="http://schemas.microsoft.com/office/word/2006/wordml" xmlns:wps="http://schemas.microsoft.com/office/word/2010/wordprocessingShape" mc:Ignorable="w14 w15 w16se wp14">
+<w:document xmlns:wpc="http://schemas.microsoft.com/office/word/2010/wordprocessingCanvas" xmlns:cx="http://schemas.microsoft.com/office/drawing/2014/chartex" xmlns:cx1="http://schemas.microsoft.com/office/drawing/2015/9/8/chartex" xmlns:cx2="http://schemas.microsoft.com/office/drawing/2015/10/21/chartex" xmlns:cx3="http://schemas.microsoft.com/office/drawing/2016/5/9/chartex" xmlns:cx4="http://schemas.microsoft.com/office/drawing/2016/5/10/chartex" xmlns:cx5="http://schemas.microsoft.com/office/drawing/2016/5/11/chartex" xmlns:cx6="http://schemas.microsoft.com/office/drawing/2016/5/12/chartex" xmlns:cx7="http://schemas.microsoft.com/office/drawing/2016/5/13/chartex" xmlns:cx8="http://schemas.microsoft.com/office/drawing/2016/5/14/chartex" xmlns:mc="http://schemas.openxmlformats.org/markup-compatibility/2006" xmlns:aink="http://schemas.microsoft.com/office/drawing/2016/ink" xmlns:am3d="http://schemas.microsoft.com/office/drawing/2017/model3d" xmlns:o="urn:schemas-microsoft-com:office:office" xmlns:r="http://schemas.openxmlformats.org/officeDocument/2006/relationships" xmlns:m="http://schemas.openxmlformats.org/officeDocument/2006/math" xmlns:v="urn:schemas-microsoft-com:vml" xmlns:wp14="http://schemas.microsoft.com/office/word/2010/wordprocessingDrawing" xmlns:wp="http://schemas.openxmlformats.org/drawingml/2006/wordprocessingDrawing" xmlns:w10="urn:schemas-microsoft-com:office:word" xmlns:w="http://schemas.openxmlformats.org/wordprocessingml/2006/main" xmlns:w14="http://schemas.microsoft.com/office/word/2010/wordml" xmlns:w15="http://schemas.microsoft.com/office/word/2012/wordml" xmlns:w16cid="http://schemas.microsoft.com/office/word/2016/wordml/cid" xmlns:w16se="http://schemas.microsoft.com/office/word/2015/wordml/symex" xmlns:wpg="http://schemas.microsoft.com/office/word/2010/wordprocessingGroup" xmlns:wpi="http://schemas.microsoft.com/office/word/2010/wordprocessingInk" xmlns:wne="http://schemas.microsoft.com/office/word/2006/wordml" xmlns:wps="http://schemas.microsoft.com/office/word/2010/wordprocessingShape" mc:Ignorable="w14 w15 w16se w16cid wp14">
   <w:body>
     <w:p>
       <w:r>
@@ -9,7 +9,7 @@
           <w:lang w:eastAsia="es-CO"/>
         </w:rPr>
         <w:drawing>
-          <wp:anchor distT="0" distB="0" distL="114300" distR="114300" simplePos="0" relativeHeight="251688960" behindDoc="0" locked="0" layoutInCell="1" allowOverlap="1" wp14:anchorId="6DE05F5E" wp14:editId="754CB44F">
+          <wp:anchor distT="0" distB="0" distL="114300" distR="114300" simplePos="0" relativeHeight="251687936" behindDoc="0" locked="0" layoutInCell="1" allowOverlap="1" wp14:anchorId="6DE05F5E" wp14:editId="1463067F">
             <wp:simplePos x="0" y="0"/>
             <wp:positionH relativeFrom="column">
               <wp:posOffset>1472565</wp:posOffset>
@@ -137,8 +137,13 @@
           </w:tcPr>
           <w:p>
             <w:r>
-              <w:t>Fuentes: Babillos</w:t>
-            </w:r>
+              <w:t xml:space="preserve">Fuentes: </w:t>
+            </w:r>
+            <w:proofErr w:type="spellStart"/>
+            <w:r>
+              <w:t>Babillos</w:t>
+            </w:r>
+            <w:proofErr w:type="spellEnd"/>
           </w:p>
         </w:tc>
       </w:tr>
@@ -232,8 +237,13 @@
             <w:tcW w:w="1696" w:type="dxa"/>
           </w:tcPr>
           <w:p>
-            <w:r>
-              <w:t>Pos condición</w:t>
+            <w:proofErr w:type="spellStart"/>
+            <w:r>
+              <w:t>Pos</w:t>
+            </w:r>
+            <w:proofErr w:type="spellEnd"/>
+            <w:r>
+              <w:t xml:space="preserve"> condición</w:t>
             </w:r>
           </w:p>
         </w:tc>
@@ -552,7 +562,7 @@
         </w:rPr>
         <w:lastRenderedPageBreak/>
         <w:drawing>
-          <wp:anchor distT="0" distB="0" distL="114300" distR="114300" simplePos="0" relativeHeight="251687936" behindDoc="1" locked="0" layoutInCell="1" allowOverlap="1" wp14:anchorId="55AA4157" wp14:editId="09AA8E48">
+          <wp:anchor distT="0" distB="0" distL="114300" distR="114300" simplePos="0" relativeHeight="251686912" behindDoc="1" locked="0" layoutInCell="1" allowOverlap="1" wp14:anchorId="55AA4157" wp14:editId="35FCEE7C">
             <wp:simplePos x="0" y="0"/>
             <wp:positionH relativeFrom="margin">
               <wp:align>center</wp:align>
@@ -685,8 +695,13 @@
           </w:tcPr>
           <w:p>
             <w:r>
-              <w:t>Fuentes: Babillos</w:t>
-            </w:r>
+              <w:t xml:space="preserve">Fuentes: </w:t>
+            </w:r>
+            <w:proofErr w:type="spellStart"/>
+            <w:r>
+              <w:t>Babillos</w:t>
+            </w:r>
+            <w:proofErr w:type="spellEnd"/>
           </w:p>
         </w:tc>
       </w:tr>
@@ -777,8 +792,13 @@
             <w:tcW w:w="1696" w:type="dxa"/>
           </w:tcPr>
           <w:p>
-            <w:r>
-              <w:t>Pos condición</w:t>
+            <w:proofErr w:type="spellStart"/>
+            <w:r>
+              <w:t>Pos</w:t>
+            </w:r>
+            <w:proofErr w:type="spellEnd"/>
+            <w:r>
+              <w:t xml:space="preserve"> condición</w:t>
             </w:r>
           </w:p>
         </w:tc>
@@ -959,7 +979,15 @@
               <w:t>continuación,</w:t>
             </w:r>
             <w:r>
-              <w:t xml:space="preserve"> se mostrará en la vista un mensaje emergente con la siguiente información: No se pueden desplegar procesos de votación por que no coincide ninguno elemento con los parámetros de </w:t>
+              <w:t xml:space="preserve"> se mostrará en la vista un mensaje emergente con la siguiente información: No se pueden desplegar procesos de votación por </w:t>
+            </w:r>
+            <w:proofErr w:type="spellStart"/>
+            <w:r>
+              <w:t>que</w:t>
+            </w:r>
+            <w:proofErr w:type="spellEnd"/>
+            <w:r>
+              <w:t xml:space="preserve"> no coincide ninguno elemento con los parámetros de </w:t>
             </w:r>
             <w:r>
               <w:t>búsqueda</w:t>
@@ -1017,7 +1045,15 @@
               <w:t>continuación,</w:t>
             </w:r>
             <w:r>
-              <w:t xml:space="preserve"> se mostrará en la vista un mensaje emergente con la siguiente información: No se pueden desplegar procesos de votación por que no coincide ninguno elemento con los parámetros de </w:t>
+              <w:t xml:space="preserve"> se mostrará en la vista un mensaje emergente con la siguiente información: No se pueden desplegar procesos de votación por </w:t>
+            </w:r>
+            <w:proofErr w:type="spellStart"/>
+            <w:r>
+              <w:t>que</w:t>
+            </w:r>
+            <w:proofErr w:type="spellEnd"/>
+            <w:r>
+              <w:t xml:space="preserve"> no coincide ninguno elemento con los parámetros de </w:t>
             </w:r>
             <w:r>
               <w:t>búsqueda</w:t>
@@ -1077,7 +1113,7 @@
           <w:lang w:eastAsia="es-CO"/>
         </w:rPr>
         <w:drawing>
-          <wp:anchor distT="0" distB="0" distL="114300" distR="114300" simplePos="0" relativeHeight="251685888" behindDoc="0" locked="0" layoutInCell="1" allowOverlap="1" wp14:anchorId="473DA7A5" wp14:editId="5DE56E31">
+          <wp:anchor distT="0" distB="0" distL="114300" distR="114300" simplePos="0" relativeHeight="251684864" behindDoc="0" locked="0" layoutInCell="1" allowOverlap="1" wp14:anchorId="473DA7A5" wp14:editId="4355D54D">
             <wp:simplePos x="0" y="0"/>
             <wp:positionH relativeFrom="margin">
               <wp:align>center</wp:align>
@@ -1222,8 +1258,13 @@
           </w:tcPr>
           <w:p>
             <w:r>
-              <w:t>Fuentes: Babillos</w:t>
-            </w:r>
+              <w:t xml:space="preserve">Fuentes: </w:t>
+            </w:r>
+            <w:proofErr w:type="spellStart"/>
+            <w:r>
+              <w:t>Babillos</w:t>
+            </w:r>
+            <w:proofErr w:type="spellEnd"/>
           </w:p>
         </w:tc>
       </w:tr>
@@ -1314,8 +1355,13 @@
             <w:tcW w:w="1696" w:type="dxa"/>
           </w:tcPr>
           <w:p>
-            <w:r>
-              <w:t>Pos condición</w:t>
+            <w:proofErr w:type="spellStart"/>
+            <w:r>
+              <w:t>Pos</w:t>
+            </w:r>
+            <w:proofErr w:type="spellEnd"/>
+            <w:r>
+              <w:t xml:space="preserve"> condición</w:t>
             </w:r>
           </w:p>
         </w:tc>
@@ -1515,7 +1561,15 @@
               <w:t>continuación,</w:t>
             </w:r>
             <w:r>
-              <w:t xml:space="preserve"> se mostrará en la vista un mensaje emergente con la siguiente información: El proceso seleccionado no pudo ser actualizado por que no se detectó ningún cambio</w:t>
+              <w:t xml:space="preserve"> se mostrará en la vista un mensaje emergente con la siguiente información: El proceso seleccionado no pudo ser actualizado </w:t>
+            </w:r>
+            <w:proofErr w:type="spellStart"/>
+            <w:r>
+              <w:t>por que</w:t>
+            </w:r>
+            <w:proofErr w:type="spellEnd"/>
+            <w:r>
+              <w:t xml:space="preserve"> no se detectó ningún cambio</w:t>
             </w:r>
             <w:r>
               <w:t>.</w:t>
@@ -1616,8 +1670,13 @@
           </w:tcPr>
           <w:p>
             <w:r>
-              <w:t>Fuentes: Babillos</w:t>
-            </w:r>
+              <w:t xml:space="preserve">Fuentes: </w:t>
+            </w:r>
+            <w:proofErr w:type="spellStart"/>
+            <w:r>
+              <w:t>Babillos</w:t>
+            </w:r>
+            <w:proofErr w:type="spellEnd"/>
           </w:p>
         </w:tc>
       </w:tr>
@@ -1708,8 +1767,13 @@
             <w:tcW w:w="1696" w:type="dxa"/>
           </w:tcPr>
           <w:p>
-            <w:r>
-              <w:t>Pos condición</w:t>
+            <w:proofErr w:type="spellStart"/>
+            <w:r>
+              <w:t>Pos</w:t>
+            </w:r>
+            <w:proofErr w:type="spellEnd"/>
+            <w:r>
+              <w:t xml:space="preserve"> condición</w:t>
             </w:r>
           </w:p>
         </w:tc>
@@ -1915,7 +1979,7 @@
         </w:rPr>
         <w:lastRenderedPageBreak/>
         <w:drawing>
-          <wp:anchor distT="0" distB="0" distL="114300" distR="114300" simplePos="0" relativeHeight="251661312" behindDoc="1" locked="0" layoutInCell="1" allowOverlap="1" wp14:anchorId="502D12CE" wp14:editId="6C373E8D">
+          <wp:anchor distT="0" distB="0" distL="114300" distR="114300" simplePos="0" relativeHeight="251660288" behindDoc="1" locked="0" layoutInCell="1" allowOverlap="1" wp14:anchorId="502D12CE" wp14:editId="4EE4C509">
             <wp:simplePos x="0" y="0"/>
             <wp:positionH relativeFrom="margin">
               <wp:align>center</wp:align>
@@ -2068,8 +2132,13 @@
           </w:tcPr>
           <w:p>
             <w:r>
-              <w:t>Fuentes: Babillos</w:t>
-            </w:r>
+              <w:t xml:space="preserve">Fuentes: </w:t>
+            </w:r>
+            <w:proofErr w:type="spellStart"/>
+            <w:r>
+              <w:t>Babillos</w:t>
+            </w:r>
+            <w:proofErr w:type="spellEnd"/>
           </w:p>
         </w:tc>
       </w:tr>
@@ -2160,9 +2229,11 @@
             <w:tcW w:w="1696" w:type="dxa"/>
           </w:tcPr>
           <w:p>
+            <w:proofErr w:type="spellStart"/>
             <w:r>
               <w:t>Pos</w:t>
             </w:r>
+            <w:proofErr w:type="spellEnd"/>
             <w:r>
               <w:t xml:space="preserve"> condición</w:t>
             </w:r>
@@ -2361,7 +2432,7 @@
           <w:lang w:eastAsia="es-CO"/>
         </w:rPr>
         <w:drawing>
-          <wp:anchor distT="0" distB="0" distL="114300" distR="114300" simplePos="0" relativeHeight="251663360" behindDoc="1" locked="0" layoutInCell="1" allowOverlap="1" wp14:anchorId="1E679FA3" wp14:editId="0863DFCC">
+          <wp:anchor distT="0" distB="0" distL="114300" distR="114300" simplePos="0" relativeHeight="251662336" behindDoc="1" locked="0" layoutInCell="1" allowOverlap="1" wp14:anchorId="1E679FA3" wp14:editId="3967D0D9">
             <wp:simplePos x="0" y="0"/>
             <wp:positionH relativeFrom="margin">
               <wp:align>center</wp:align>
@@ -2506,8 +2577,13 @@
           </w:tcPr>
           <w:p>
             <w:r>
-              <w:t>Fuentes: Babillos</w:t>
-            </w:r>
+              <w:t xml:space="preserve">Fuentes: </w:t>
+            </w:r>
+            <w:proofErr w:type="spellStart"/>
+            <w:r>
+              <w:t>Babillos</w:t>
+            </w:r>
+            <w:proofErr w:type="spellEnd"/>
           </w:p>
         </w:tc>
       </w:tr>
@@ -2598,8 +2674,13 @@
             <w:tcW w:w="1696" w:type="dxa"/>
           </w:tcPr>
           <w:p>
-            <w:r>
-              <w:t>Pos condición</w:t>
+            <w:proofErr w:type="spellStart"/>
+            <w:r>
+              <w:t>Pos</w:t>
+            </w:r>
+            <w:proofErr w:type="spellEnd"/>
+            <w:r>
+              <w:t xml:space="preserve"> condición</w:t>
             </w:r>
           </w:p>
         </w:tc>
@@ -2893,7 +2974,7 @@
         </w:rPr>
         <w:lastRenderedPageBreak/>
         <w:drawing>
-          <wp:anchor distT="0" distB="0" distL="114300" distR="114300" simplePos="0" relativeHeight="251667456" behindDoc="1" locked="0" layoutInCell="1" allowOverlap="1" wp14:anchorId="69DA8E9F" wp14:editId="7EA86A7C">
+          <wp:anchor distT="0" distB="0" distL="114300" distR="114300" simplePos="0" relativeHeight="251666432" behindDoc="1" locked="0" layoutInCell="1" allowOverlap="1" wp14:anchorId="69DA8E9F" wp14:editId="5EC3E1DB">
             <wp:simplePos x="0" y="0"/>
             <wp:positionH relativeFrom="margin">
               <wp:align>right</wp:align>
@@ -3044,8 +3125,13 @@
           </w:tcPr>
           <w:p>
             <w:r>
-              <w:t>Fuentes: Babillos</w:t>
-            </w:r>
+              <w:t xml:space="preserve">Fuentes: </w:t>
+            </w:r>
+            <w:proofErr w:type="spellStart"/>
+            <w:r>
+              <w:t>Babillos</w:t>
+            </w:r>
+            <w:proofErr w:type="spellEnd"/>
           </w:p>
         </w:tc>
       </w:tr>
@@ -3137,8 +3223,13 @@
             <w:tcW w:w="1696" w:type="dxa"/>
           </w:tcPr>
           <w:p>
-            <w:r>
-              <w:t>Pos condición</w:t>
+            <w:proofErr w:type="spellStart"/>
+            <w:r>
+              <w:t>Pos</w:t>
+            </w:r>
+            <w:proofErr w:type="spellEnd"/>
+            <w:r>
+              <w:t xml:space="preserve"> condición</w:t>
             </w:r>
           </w:p>
         </w:tc>
@@ -3402,7 +3493,7 @@
         </w:rPr>
         <w:lastRenderedPageBreak/>
         <w:drawing>
-          <wp:anchor distT="0" distB="0" distL="114300" distR="114300" simplePos="0" relativeHeight="251669504" behindDoc="1" locked="0" layoutInCell="1" allowOverlap="1" wp14:anchorId="5657314B" wp14:editId="3D53B6EA">
+          <wp:anchor distT="0" distB="0" distL="114300" distR="114300" simplePos="0" relativeHeight="251668480" behindDoc="1" locked="0" layoutInCell="1" allowOverlap="1" wp14:anchorId="5657314B" wp14:editId="1BBC8446">
             <wp:simplePos x="0" y="0"/>
             <wp:positionH relativeFrom="margin">
               <wp:align>left</wp:align>
@@ -3544,8 +3635,13 @@
           </w:tcPr>
           <w:p>
             <w:r>
-              <w:t>Fuentes: Babillos</w:t>
-            </w:r>
+              <w:t xml:space="preserve">Fuentes: </w:t>
+            </w:r>
+            <w:proofErr w:type="spellStart"/>
+            <w:r>
+              <w:t>Babillos</w:t>
+            </w:r>
+            <w:proofErr w:type="spellEnd"/>
           </w:p>
         </w:tc>
       </w:tr>
@@ -3636,8 +3732,13 @@
             <w:tcW w:w="1696" w:type="dxa"/>
           </w:tcPr>
           <w:p>
-            <w:r>
-              <w:t>Pos condición</w:t>
+            <w:proofErr w:type="spellStart"/>
+            <w:r>
+              <w:t>Pos</w:t>
+            </w:r>
+            <w:proofErr w:type="spellEnd"/>
+            <w:r>
+              <w:t xml:space="preserve"> condición</w:t>
             </w:r>
           </w:p>
         </w:tc>
@@ -3857,7 +3958,7 @@
           <w:lang w:eastAsia="es-CO"/>
         </w:rPr>
         <w:drawing>
-          <wp:anchor distT="0" distB="0" distL="114300" distR="114300" simplePos="0" relativeHeight="251670528" behindDoc="1" locked="0" layoutInCell="1" allowOverlap="1" wp14:anchorId="3EDFDD00" wp14:editId="0B969446">
+          <wp:anchor distT="0" distB="0" distL="114300" distR="114300" simplePos="0" relativeHeight="251669504" behindDoc="1" locked="0" layoutInCell="1" allowOverlap="1" wp14:anchorId="3EDFDD00" wp14:editId="2A2B329E">
             <wp:simplePos x="0" y="0"/>
             <wp:positionH relativeFrom="margin">
               <wp:posOffset>142875</wp:posOffset>
@@ -4004,8 +4105,13 @@
           </w:tcPr>
           <w:p>
             <w:r>
-              <w:t>Fuentes: Babillos</w:t>
-            </w:r>
+              <w:t xml:space="preserve">Fuentes: </w:t>
+            </w:r>
+            <w:proofErr w:type="spellStart"/>
+            <w:r>
+              <w:t>Babillos</w:t>
+            </w:r>
+            <w:proofErr w:type="spellEnd"/>
           </w:p>
         </w:tc>
       </w:tr>
@@ -4096,8 +4202,13 @@
             <w:tcW w:w="1696" w:type="dxa"/>
           </w:tcPr>
           <w:p>
-            <w:r>
-              <w:t>Pos condición</w:t>
+            <w:proofErr w:type="spellStart"/>
+            <w:r>
+              <w:t>Pos</w:t>
+            </w:r>
+            <w:proofErr w:type="spellEnd"/>
+            <w:r>
+              <w:t xml:space="preserve"> condición</w:t>
             </w:r>
           </w:p>
         </w:tc>
@@ -4274,7 +4385,15 @@
               <w:t xml:space="preserve">2: </w:t>
             </w:r>
             <w:r>
-              <w:t>A continuación, se mostrará en la vista un mensaje emergente con la siguiente información: la información de la propuesta no pudo ser actualizada por que no se detectó ningún cambio</w:t>
+              <w:t xml:space="preserve">A continuación, se mostrará en la vista un mensaje emergente con la siguiente información: la información de la propuesta no pudo ser actualizada </w:t>
+            </w:r>
+            <w:proofErr w:type="spellStart"/>
+            <w:r>
+              <w:t>por que</w:t>
+            </w:r>
+            <w:proofErr w:type="spellEnd"/>
+            <w:r>
+              <w:t xml:space="preserve"> no se detectó ningún cambio</w:t>
             </w:r>
           </w:p>
           <w:p>
@@ -4341,7 +4460,7 @@
           <w:lang w:eastAsia="es-CO"/>
         </w:rPr>
         <w:drawing>
-          <wp:anchor distT="0" distB="0" distL="114300" distR="114300" simplePos="0" relativeHeight="251671552" behindDoc="1" locked="0" layoutInCell="1" allowOverlap="1" wp14:anchorId="5C187981" wp14:editId="5E6EF518">
+          <wp:anchor distT="0" distB="0" distL="114300" distR="114300" simplePos="0" relativeHeight="251670528" behindDoc="1" locked="0" layoutInCell="1" allowOverlap="1" wp14:anchorId="5C187981" wp14:editId="5641B249">
             <wp:simplePos x="0" y="0"/>
             <wp:positionH relativeFrom="column">
               <wp:posOffset>-458470</wp:posOffset>
@@ -4482,8 +4601,13 @@
           </w:tcPr>
           <w:p>
             <w:r>
-              <w:t>Fuentes: Babillos</w:t>
-            </w:r>
+              <w:t xml:space="preserve">Fuentes: </w:t>
+            </w:r>
+            <w:proofErr w:type="spellStart"/>
+            <w:r>
+              <w:t>Babillos</w:t>
+            </w:r>
+            <w:proofErr w:type="spellEnd"/>
           </w:p>
         </w:tc>
       </w:tr>
@@ -4534,8 +4658,13 @@
           </w:tcPr>
           <w:p>
             <w:r>
-              <w:t>Inactivar votantes que hacen parte del proceso de votacion</w:t>
-            </w:r>
+              <w:t xml:space="preserve">Inactivar votantes que hacen parte del proceso de </w:t>
+            </w:r>
+            <w:proofErr w:type="spellStart"/>
+            <w:r>
+              <w:t>votacion</w:t>
+            </w:r>
+            <w:proofErr w:type="spellEnd"/>
           </w:p>
         </w:tc>
       </w:tr>
@@ -4574,8 +4703,13 @@
             <w:tcW w:w="1696" w:type="dxa"/>
           </w:tcPr>
           <w:p>
-            <w:r>
-              <w:t>Pos condición</w:t>
+            <w:proofErr w:type="spellStart"/>
+            <w:r>
+              <w:t>Pos</w:t>
+            </w:r>
+            <w:proofErr w:type="spellEnd"/>
+            <w:r>
+              <w:t xml:space="preserve"> condición</w:t>
             </w:r>
           </w:p>
         </w:tc>
@@ -4844,7 +4978,7 @@
         </w:rPr>
         <w:lastRenderedPageBreak/>
         <w:drawing>
-          <wp:anchor distT="0" distB="0" distL="114300" distR="114300" simplePos="0" relativeHeight="251672576" behindDoc="1" locked="0" layoutInCell="1" allowOverlap="1" wp14:anchorId="646C3FBC" wp14:editId="784119B6">
+          <wp:anchor distT="0" distB="0" distL="114300" distR="114300" simplePos="0" relativeHeight="251671552" behindDoc="1" locked="0" layoutInCell="1" allowOverlap="1" wp14:anchorId="646C3FBC" wp14:editId="31618106">
             <wp:simplePos x="0" y="0"/>
             <wp:positionH relativeFrom="margin">
               <wp:posOffset>-419100</wp:posOffset>
@@ -4994,8 +5128,13 @@
           </w:tcPr>
           <w:p>
             <w:r>
-              <w:t>Fuentes: Babillos</w:t>
-            </w:r>
+              <w:t xml:space="preserve">Fuentes: </w:t>
+            </w:r>
+            <w:proofErr w:type="spellStart"/>
+            <w:r>
+              <w:t>Babillos</w:t>
+            </w:r>
+            <w:proofErr w:type="spellEnd"/>
           </w:p>
         </w:tc>
       </w:tr>
@@ -5092,8 +5231,13 @@
             <w:tcW w:w="1696" w:type="dxa"/>
           </w:tcPr>
           <w:p>
-            <w:r>
-              <w:t>Pos condición</w:t>
+            <w:proofErr w:type="spellStart"/>
+            <w:r>
+              <w:t>Pos</w:t>
+            </w:r>
+            <w:proofErr w:type="spellEnd"/>
+            <w:r>
+              <w:t xml:space="preserve"> condición</w:t>
             </w:r>
           </w:p>
         </w:tc>
@@ -5419,8 +5563,13 @@
           </w:tcPr>
           <w:p>
             <w:r>
-              <w:t>Fuentes: Babillos</w:t>
-            </w:r>
+              <w:t xml:space="preserve">Fuentes: </w:t>
+            </w:r>
+            <w:proofErr w:type="spellStart"/>
+            <w:r>
+              <w:t>Babillos</w:t>
+            </w:r>
+            <w:proofErr w:type="spellEnd"/>
           </w:p>
         </w:tc>
       </w:tr>
@@ -5511,8 +5660,13 @@
             <w:tcW w:w="1696" w:type="dxa"/>
           </w:tcPr>
           <w:p>
-            <w:r>
-              <w:t>Pos condición</w:t>
+            <w:proofErr w:type="spellStart"/>
+            <w:r>
+              <w:t>Pos</w:t>
+            </w:r>
+            <w:proofErr w:type="spellEnd"/>
+            <w:r>
+              <w:t xml:space="preserve"> condición</w:t>
             </w:r>
           </w:p>
         </w:tc>
@@ -5734,7 +5888,7 @@
           <w:lang w:eastAsia="es-CO"/>
         </w:rPr>
         <w:drawing>
-          <wp:anchor distT="0" distB="0" distL="114300" distR="114300" simplePos="0" relativeHeight="251675648" behindDoc="1" locked="0" layoutInCell="1" allowOverlap="1" wp14:anchorId="1993CFCA" wp14:editId="5FB8C8BC">
+          <wp:anchor distT="0" distB="0" distL="114300" distR="114300" simplePos="0" relativeHeight="251674624" behindDoc="1" locked="0" layoutInCell="1" allowOverlap="1" wp14:anchorId="1993CFCA" wp14:editId="049F893E">
             <wp:simplePos x="0" y="0"/>
             <wp:positionH relativeFrom="page">
               <wp:align>left</wp:align>
@@ -5886,8 +6040,13 @@
           </w:tcPr>
           <w:p>
             <w:r>
-              <w:t>Fuentes: Babillos</w:t>
-            </w:r>
+              <w:t xml:space="preserve">Fuentes: </w:t>
+            </w:r>
+            <w:proofErr w:type="spellStart"/>
+            <w:r>
+              <w:t>Babillos</w:t>
+            </w:r>
+            <w:proofErr w:type="spellEnd"/>
           </w:p>
         </w:tc>
       </w:tr>
@@ -5990,8 +6149,13 @@
             <w:tcW w:w="1696" w:type="dxa"/>
           </w:tcPr>
           <w:p>
-            <w:r>
-              <w:t>Pos condición</w:t>
+            <w:proofErr w:type="spellStart"/>
+            <w:r>
+              <w:t>Pos</w:t>
+            </w:r>
+            <w:proofErr w:type="spellEnd"/>
+            <w:r>
+              <w:t xml:space="preserve"> condición</w:t>
             </w:r>
           </w:p>
         </w:tc>
@@ -6297,7 +6461,7 @@
           <w:lang w:eastAsia="es-CO"/>
         </w:rPr>
         <w:drawing>
-          <wp:anchor distT="0" distB="0" distL="114300" distR="114300" simplePos="0" relativeHeight="251676672" behindDoc="1" locked="0" layoutInCell="1" allowOverlap="1" wp14:anchorId="03AAC3DF" wp14:editId="4928E18E">
+          <wp:anchor distT="0" distB="0" distL="114300" distR="114300" simplePos="0" relativeHeight="251675648" behindDoc="1" locked="0" layoutInCell="1" allowOverlap="1" wp14:anchorId="03AAC3DF" wp14:editId="7760BCA1">
             <wp:simplePos x="0" y="0"/>
             <wp:positionH relativeFrom="page">
               <wp:align>left</wp:align>
@@ -6470,8 +6634,13 @@
           </w:tcPr>
           <w:p>
             <w:r>
-              <w:t>Fuentes: Babillos</w:t>
-            </w:r>
+              <w:t xml:space="preserve">Fuentes: </w:t>
+            </w:r>
+            <w:proofErr w:type="spellStart"/>
+            <w:r>
+              <w:t>Babillos</w:t>
+            </w:r>
+            <w:proofErr w:type="spellEnd"/>
           </w:p>
         </w:tc>
       </w:tr>
@@ -6562,8 +6731,13 @@
             <w:tcW w:w="1696" w:type="dxa"/>
           </w:tcPr>
           <w:p>
-            <w:r>
-              <w:t>Pos condición</w:t>
+            <w:proofErr w:type="spellStart"/>
+            <w:r>
+              <w:t>Pos</w:t>
+            </w:r>
+            <w:proofErr w:type="spellEnd"/>
+            <w:r>
+              <w:t xml:space="preserve"> condición</w:t>
             </w:r>
           </w:p>
         </w:tc>
@@ -6744,7 +6918,7 @@
           <w:lang w:eastAsia="es-CO"/>
         </w:rPr>
         <w:drawing>
-          <wp:anchor distT="0" distB="0" distL="114300" distR="114300" simplePos="0" relativeHeight="251677696" behindDoc="1" locked="0" layoutInCell="1" allowOverlap="1" wp14:anchorId="4061F07C" wp14:editId="4E4D5E0A">
+          <wp:anchor distT="0" distB="0" distL="114300" distR="114300" simplePos="0" relativeHeight="251676672" behindDoc="1" locked="0" layoutInCell="1" allowOverlap="1" wp14:anchorId="4061F07C" wp14:editId="553153AA">
             <wp:simplePos x="0" y="0"/>
             <wp:positionH relativeFrom="margin">
               <wp:posOffset>-209550</wp:posOffset>
@@ -6888,8 +7062,13 @@
           </w:tcPr>
           <w:p>
             <w:r>
-              <w:t>Fuentes: Babillos</w:t>
-            </w:r>
+              <w:t xml:space="preserve">Fuentes: </w:t>
+            </w:r>
+            <w:proofErr w:type="spellStart"/>
+            <w:r>
+              <w:t>Babillos</w:t>
+            </w:r>
+            <w:proofErr w:type="spellEnd"/>
           </w:p>
         </w:tc>
       </w:tr>
@@ -6980,8 +7159,13 @@
             <w:tcW w:w="1696" w:type="dxa"/>
           </w:tcPr>
           <w:p>
-            <w:r>
-              <w:t>Pos condición</w:t>
+            <w:proofErr w:type="spellStart"/>
+            <w:r>
+              <w:t>Pos</w:t>
+            </w:r>
+            <w:proofErr w:type="spellEnd"/>
+            <w:r>
+              <w:t xml:space="preserve"> condición</w:t>
             </w:r>
           </w:p>
         </w:tc>
@@ -7233,7 +7417,7 @@
           <w:lang w:eastAsia="es-CO"/>
         </w:rPr>
         <w:drawing>
-          <wp:anchor distT="0" distB="0" distL="114300" distR="114300" simplePos="0" relativeHeight="251678720" behindDoc="0" locked="0" layoutInCell="1" allowOverlap="1" wp14:anchorId="087F591C" wp14:editId="573B4DE7">
+          <wp:anchor distT="0" distB="0" distL="114300" distR="114300" simplePos="0" relativeHeight="251677696" behindDoc="0" locked="0" layoutInCell="1" allowOverlap="1" wp14:anchorId="087F591C" wp14:editId="60637F3E">
             <wp:simplePos x="0" y="0"/>
             <wp:positionH relativeFrom="margin">
               <wp:posOffset>-314960</wp:posOffset>
@@ -7372,8 +7556,13 @@
           </w:tcPr>
           <w:p>
             <w:r>
-              <w:t>Fuentes: Babillos</w:t>
-            </w:r>
+              <w:t xml:space="preserve">Fuentes: </w:t>
+            </w:r>
+            <w:proofErr w:type="spellStart"/>
+            <w:r>
+              <w:t>Babillos</w:t>
+            </w:r>
+            <w:proofErr w:type="spellEnd"/>
           </w:p>
         </w:tc>
       </w:tr>
@@ -7464,8 +7653,13 @@
             <w:tcW w:w="1696" w:type="dxa"/>
           </w:tcPr>
           <w:p>
-            <w:r>
-              <w:t>Pos condición</w:t>
+            <w:proofErr w:type="spellStart"/>
+            <w:r>
+              <w:t>Pos</w:t>
+            </w:r>
+            <w:proofErr w:type="spellEnd"/>
+            <w:r>
+              <w:t xml:space="preserve"> condición</w:t>
             </w:r>
           </w:p>
         </w:tc>
@@ -7720,7 +7914,7 @@
           <w:lang w:eastAsia="es-CO"/>
         </w:rPr>
         <w:drawing>
-          <wp:anchor distT="0" distB="0" distL="114300" distR="114300" simplePos="0" relativeHeight="251679744" behindDoc="1" locked="0" layoutInCell="1" allowOverlap="1" wp14:anchorId="0A43809E" wp14:editId="14FB5779">
+          <wp:anchor distT="0" distB="0" distL="114300" distR="114300" simplePos="0" relativeHeight="251678720" behindDoc="1" locked="0" layoutInCell="1" allowOverlap="1" wp14:anchorId="0A43809E" wp14:editId="6415493C">
             <wp:simplePos x="0" y="0"/>
             <wp:positionH relativeFrom="page">
               <wp:posOffset>495300</wp:posOffset>
@@ -7868,8 +8062,13 @@
           </w:tcPr>
           <w:p>
             <w:r>
-              <w:t>Fuentes: Babillos</w:t>
-            </w:r>
+              <w:t xml:space="preserve">Fuentes: </w:t>
+            </w:r>
+            <w:proofErr w:type="spellStart"/>
+            <w:r>
+              <w:t>Babillos</w:t>
+            </w:r>
+            <w:proofErr w:type="spellEnd"/>
           </w:p>
         </w:tc>
       </w:tr>
@@ -7960,8 +8159,13 @@
             <w:tcW w:w="1696" w:type="dxa"/>
           </w:tcPr>
           <w:p>
-            <w:r>
-              <w:t>Pos condición</w:t>
+            <w:proofErr w:type="spellStart"/>
+            <w:r>
+              <w:t>Pos</w:t>
+            </w:r>
+            <w:proofErr w:type="spellEnd"/>
+            <w:r>
+              <w:t xml:space="preserve"> condición</w:t>
             </w:r>
           </w:p>
         </w:tc>
@@ -8223,7 +8427,7 @@
           <w:lang w:eastAsia="es-CO"/>
         </w:rPr>
         <w:drawing>
-          <wp:anchor distT="0" distB="0" distL="114300" distR="114300" simplePos="0" relativeHeight="251680768" behindDoc="1" locked="0" layoutInCell="1" allowOverlap="1" wp14:anchorId="4344361D" wp14:editId="6C4FCFE0">
+          <wp:anchor distT="0" distB="0" distL="114300" distR="114300" simplePos="0" relativeHeight="251679744" behindDoc="1" locked="0" layoutInCell="1" allowOverlap="1" wp14:anchorId="4344361D" wp14:editId="1FA7693A">
             <wp:simplePos x="0" y="0"/>
             <wp:positionH relativeFrom="margin">
               <wp:align>center</wp:align>
@@ -8365,8 +8569,13 @@
           </w:tcPr>
           <w:p>
             <w:r>
-              <w:t>Fuentes: Babillos</w:t>
-            </w:r>
+              <w:t xml:space="preserve">Fuentes: </w:t>
+            </w:r>
+            <w:proofErr w:type="spellStart"/>
+            <w:r>
+              <w:t>Babillos</w:t>
+            </w:r>
+            <w:proofErr w:type="spellEnd"/>
           </w:p>
         </w:tc>
       </w:tr>
@@ -8457,8 +8666,13 @@
             <w:tcW w:w="1696" w:type="dxa"/>
           </w:tcPr>
           <w:p>
-            <w:r>
-              <w:t>Pos condición</w:t>
+            <w:proofErr w:type="spellStart"/>
+            <w:r>
+              <w:t>Pos</w:t>
+            </w:r>
+            <w:proofErr w:type="spellEnd"/>
+            <w:r>
+              <w:t xml:space="preserve"> condición</w:t>
             </w:r>
           </w:p>
         </w:tc>
@@ -8635,7 +8849,7 @@
           <w:lang w:eastAsia="es-CO"/>
         </w:rPr>
         <w:drawing>
-          <wp:anchor distT="0" distB="0" distL="114300" distR="114300" simplePos="0" relativeHeight="251681792" behindDoc="1" locked="0" layoutInCell="1" allowOverlap="1" wp14:anchorId="759CF440" wp14:editId="13169895">
+          <wp:anchor distT="0" distB="0" distL="114300" distR="114300" simplePos="0" relativeHeight="251680768" behindDoc="1" locked="0" layoutInCell="1" allowOverlap="1" wp14:anchorId="759CF440" wp14:editId="747C9528">
             <wp:simplePos x="0" y="0"/>
             <wp:positionH relativeFrom="margin">
               <wp:posOffset>-552450</wp:posOffset>
@@ -8835,13 +9049,8 @@
             <w:gridSpan w:val="2"/>
           </w:tcPr>
           <w:p>
-            <w:bookmarkStart w:id="1" w:name="_GoBack"/>
-            <w:r>
-              <w:t>Generar</w:t>
-            </w:r>
-            <w:bookmarkEnd w:id="1"/>
-            <w:r>
-              <w:t xml:space="preserve"> voto</w:t>
+            <w:r>
+              <w:t>Generar voto</w:t>
             </w:r>
           </w:p>
         </w:tc>
@@ -8867,8 +9076,13 @@
           </w:tcPr>
           <w:p>
             <w:r>
-              <w:t>Fuentes: Babillos</w:t>
-            </w:r>
+              <w:t xml:space="preserve">Fuentes: </w:t>
+            </w:r>
+            <w:proofErr w:type="spellStart"/>
+            <w:r>
+              <w:t>Babillos</w:t>
+            </w:r>
+            <w:proofErr w:type="spellEnd"/>
           </w:p>
         </w:tc>
       </w:tr>
@@ -8962,8 +9176,13 @@
             <w:tcW w:w="1696" w:type="dxa"/>
           </w:tcPr>
           <w:p>
-            <w:r>
-              <w:t>Pos condición</w:t>
+            <w:proofErr w:type="spellStart"/>
+            <w:r>
+              <w:t>Pos</w:t>
+            </w:r>
+            <w:proofErr w:type="spellEnd"/>
+            <w:r>
+              <w:t xml:space="preserve"> condición</w:t>
             </w:r>
           </w:p>
         </w:tc>
@@ -9167,84 +9386,157 @@
     <w:p/>
     <w:p/>
     <w:p/>
-    <w:p/>
+    <w:p>
+      <w:bookmarkStart w:id="1" w:name="_GoBack"/>
+      <w:bookmarkEnd w:id="1"/>
+    </w:p>
     <w:p/>
     <w:p>
       <w:r>
         <w:rPr>
           <w:noProof/>
-          <w:lang w:eastAsia="es-CO"/>
         </w:rPr>
-        <w:drawing>
-          <wp:anchor distT="0" distB="0" distL="114300" distR="114300" simplePos="0" relativeHeight="251682816" behindDoc="1" locked="0" layoutInCell="1" allowOverlap="1" wp14:anchorId="0DF7C71A" wp14:editId="759DED6F">
-            <wp:simplePos x="0" y="0"/>
-            <wp:positionH relativeFrom="page">
-              <wp:align>right</wp:align>
-            </wp:positionH>
-            <wp:positionV relativeFrom="paragraph">
-              <wp:posOffset>220980</wp:posOffset>
-            </wp:positionV>
-            <wp:extent cx="7687289" cy="2788285"/>
-            <wp:effectExtent l="0" t="0" r="9525" b="0"/>
-            <wp:wrapTight wrapText="bothSides">
-              <wp:wrapPolygon edited="0">
-                <wp:start x="0" y="0"/>
-                <wp:lineTo x="0" y="21398"/>
-                <wp:lineTo x="21573" y="21398"/>
-                <wp:lineTo x="21573" y="0"/>
-                <wp:lineTo x="0" y="0"/>
-              </wp:wrapPolygon>
-            </wp:wrapTight>
-            <wp:docPr id="23" name="Imagen 23"/>
-            <wp:cNvGraphicFramePr>
-              <a:graphicFrameLocks xmlns:a="http://schemas.openxmlformats.org/drawingml/2006/main" noChangeAspect="1"/>
-            </wp:cNvGraphicFramePr>
-            <a:graphic xmlns:a="http://schemas.openxmlformats.org/drawingml/2006/main">
-              <a:graphicData uri="http://schemas.openxmlformats.org/drawingml/2006/picture">
-                <pic:pic xmlns:pic="http://schemas.openxmlformats.org/drawingml/2006/picture">
-                  <pic:nvPicPr>
-                    <pic:cNvPr id="0" name="Picture 29"/>
-                    <pic:cNvPicPr>
-                      <a:picLocks noChangeAspect="1" noChangeArrowheads="1"/>
-                    </pic:cNvPicPr>
-                  </pic:nvPicPr>
-                  <pic:blipFill>
-                    <a:blip r:embed="rId25">
-                      <a:extLst>
-                        <a:ext uri="{28A0092B-C50C-407E-A947-70E740481C1C}">
-                          <a14:useLocalDpi xmlns:a14="http://schemas.microsoft.com/office/drawing/2010/main" val="0"/>
-                        </a:ext>
-                      </a:extLst>
-                    </a:blip>
-                    <a:srcRect/>
-                    <a:stretch>
-                      <a:fillRect/>
-                    </a:stretch>
-                  </pic:blipFill>
-                  <pic:spPr bwMode="auto">
-                    <a:xfrm>
-                      <a:off x="0" y="0"/>
-                      <a:ext cx="7687289" cy="2788285"/>
-                    </a:xfrm>
-                    <a:prstGeom prst="rect">
-                      <a:avLst/>
-                    </a:prstGeom>
-                    <a:noFill/>
-                    <a:ln>
-                      <a:noFill/>
-                    </a:ln>
-                  </pic:spPr>
-                </pic:pic>
-              </a:graphicData>
-            </a:graphic>
-            <wp14:sizeRelH relativeFrom="page">
-              <wp14:pctWidth>0</wp14:pctWidth>
-            </wp14:sizeRelH>
-            <wp14:sizeRelV relativeFrom="page">
-              <wp14:pctHeight>0</wp14:pctHeight>
-            </wp14:sizeRelV>
-          </wp:anchor>
-        </w:drawing>
+        <mc:AlternateContent>
+          <mc:Choice Requires="wpg">
+            <w:drawing>
+              <wp:anchor distT="0" distB="0" distL="114300" distR="114300" simplePos="0" relativeHeight="251689984" behindDoc="0" locked="0" layoutInCell="1" allowOverlap="1" wp14:anchorId="44822F10" wp14:editId="0C08EE52">
+                <wp:simplePos x="0" y="0"/>
+                <wp:positionH relativeFrom="column">
+                  <wp:posOffset>-838200</wp:posOffset>
+                </wp:positionH>
+                <wp:positionV relativeFrom="paragraph">
+                  <wp:posOffset>219075</wp:posOffset>
+                </wp:positionV>
+                <wp:extent cx="7686675" cy="2788285"/>
+                <wp:effectExtent l="0" t="0" r="9525" b="0"/>
+                <wp:wrapNone/>
+                <wp:docPr id="7" name="Grupo 7"/>
+                <wp:cNvGraphicFramePr/>
+                <a:graphic xmlns:a="http://schemas.openxmlformats.org/drawingml/2006/main">
+                  <a:graphicData uri="http://schemas.microsoft.com/office/word/2010/wordprocessingGroup">
+                    <wpg:wgp>
+                      <wpg:cNvGrpSpPr/>
+                      <wpg:grpSpPr>
+                        <a:xfrm>
+                          <a:off x="0" y="0"/>
+                          <a:ext cx="7686675" cy="2788285"/>
+                          <a:chOff x="0" y="0"/>
+                          <a:chExt cx="7686675" cy="2788285"/>
+                        </a:xfrm>
+                      </wpg:grpSpPr>
+                      <pic:pic xmlns:pic="http://schemas.openxmlformats.org/drawingml/2006/picture">
+                        <pic:nvPicPr>
+                          <pic:cNvPr id="23" name="Imagen 23"/>
+                          <pic:cNvPicPr>
+                            <a:picLocks noChangeAspect="1"/>
+                          </pic:cNvPicPr>
+                        </pic:nvPicPr>
+                        <pic:blipFill>
+                          <a:blip r:embed="rId25">
+                            <a:extLst>
+                              <a:ext uri="{28A0092B-C50C-407E-A947-70E740481C1C}">
+                                <a14:useLocalDpi xmlns:a14="http://schemas.microsoft.com/office/drawing/2010/main" val="0"/>
+                              </a:ext>
+                            </a:extLst>
+                          </a:blip>
+                          <a:srcRect/>
+                          <a:stretch>
+                            <a:fillRect/>
+                          </a:stretch>
+                        </pic:blipFill>
+                        <pic:spPr bwMode="auto">
+                          <a:xfrm>
+                            <a:off x="0" y="0"/>
+                            <a:ext cx="7686675" cy="2788285"/>
+                          </a:xfrm>
+                          <a:prstGeom prst="rect">
+                            <a:avLst/>
+                          </a:prstGeom>
+                          <a:noFill/>
+                          <a:ln>
+                            <a:noFill/>
+                          </a:ln>
+                        </pic:spPr>
+                      </pic:pic>
+                      <wps:wsp>
+                        <wps:cNvPr id="6" name="Rectángulo 6"/>
+                        <wps:cNvSpPr/>
+                        <wps:spPr>
+                          <a:xfrm>
+                            <a:off x="171450" y="1733550"/>
+                            <a:ext cx="561975" cy="990600"/>
+                          </a:xfrm>
+                          <a:prstGeom prst="rect">
+                            <a:avLst/>
+                          </a:prstGeom>
+                          <a:solidFill>
+                            <a:schemeClr val="bg1"/>
+                          </a:solidFill>
+                          <a:ln>
+                            <a:solidFill>
+                              <a:schemeClr val="bg1"/>
+                            </a:solidFill>
+                          </a:ln>
+                        </wps:spPr>
+                        <wps:style>
+                          <a:lnRef idx="2">
+                            <a:schemeClr val="accent1">
+                              <a:shade val="50000"/>
+                            </a:schemeClr>
+                          </a:lnRef>
+                          <a:fillRef idx="1">
+                            <a:schemeClr val="accent1"/>
+                          </a:fillRef>
+                          <a:effectRef idx="0">
+                            <a:schemeClr val="accent1"/>
+                          </a:effectRef>
+                          <a:fontRef idx="minor">
+                            <a:schemeClr val="lt1"/>
+                          </a:fontRef>
+                        </wps:style>
+                        <wps:bodyPr rot="0" spcFirstLastPara="0" vertOverflow="overflow" horzOverflow="overflow" vert="horz" wrap="square" lIns="91440" tIns="45720" rIns="91440" bIns="45720" numCol="1" spcCol="0" rtlCol="0" fromWordArt="0" anchor="ctr" anchorCtr="0" forceAA="0" compatLnSpc="1">
+                          <a:prstTxWarp prst="textNoShape">
+                            <a:avLst/>
+                          </a:prstTxWarp>
+                          <a:noAutofit/>
+                        </wps:bodyPr>
+                      </wps:wsp>
+                    </wpg:wgp>
+                  </a:graphicData>
+                </a:graphic>
+              </wp:anchor>
+            </w:drawing>
+          </mc:Choice>
+          <mc:Fallback>
+            <w:pict>
+              <v:group w14:anchorId="25263266" id="Grupo 7" o:spid="_x0000_s1026" style="position:absolute;margin-left:-66pt;margin-top:17.25pt;width:605.25pt;height:219.55pt;z-index:251689984" coordsize="76866,27882" o:gfxdata="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">
+                <v:shapetype id="_x0000_t75" coordsize="21600,21600" o:spt="75" o:preferrelative="t" path="m@4@5l@4@11@9@11@9@5xe" filled="f" stroked="f">
+                  <v:stroke joinstyle="miter"/>
+                  <v:formulas>
+                    <v:f eqn="if lineDrawn pixelLineWidth 0"/>
+                    <v:f eqn="sum @0 1 0"/>
+                    <v:f eqn="sum 0 0 @1"/>
+                    <v:f eqn="prod @2 1 2"/>
+                    <v:f eqn="prod @3 21600 pixelWidth"/>
+                    <v:f eqn="prod @3 21600 pixelHeight"/>
+                    <v:f eqn="sum @0 0 1"/>
+                    <v:f eqn="prod @6 1 2"/>
+                    <v:f eqn="prod @7 21600 pixelWidth"/>
+                    <v:f eqn="sum @8 21600 0"/>
+                    <v:f eqn="prod @7 21600 pixelHeight"/>
+                    <v:f eqn="sum @10 21600 0"/>
+                  </v:formulas>
+                  <v:path o:extrusionok="f" gradientshapeok="t" o:connecttype="rect"/>
+                  <o:lock v:ext="edit" aspectratio="t"/>
+                </v:shapetype>
+                <v:shape id="Imagen 23" o:spid="_x0000_s1027" type="#_x0000_t75" style="position:absolute;width:76866;height:27882;visibility:visible;mso-wrap-style:square" o:gfxdata="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">
+                  <v:imagedata r:id="rId26" o:title=""/>
+                </v:shape>
+                <v:rect id="Rectángulo 6" o:spid="_x0000_s1028" style="position:absolute;left:1714;top:17335;width:5620;height:9906;visibility:visible;mso-wrap-style:square;v-text-anchor:middle" o:gfxdata="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" fillcolor="white [3212]" strokecolor="white [3212]" strokeweight="1pt"/>
+              </v:group>
+            </w:pict>
+          </mc:Fallback>
+        </mc:AlternateContent>
       </w:r>
     </w:p>
     <w:p/>
@@ -9261,7 +9553,7 @@
 </file>
 
 <file path=word/endnotes.xml><?xml version="1.0" encoding="utf-8"?>
-<w:endnotes xmlns:wpc="http://schemas.microsoft.com/office/word/2010/wordprocessingCanvas" xmlns:cx="http://schemas.microsoft.com/office/drawing/2014/chartex" xmlns:mc="http://schemas.openxmlformats.org/markup-compatibility/2006" xmlns:o="urn:schemas-microsoft-com:office:office" xmlns:r="http://schemas.openxmlformats.org/officeDocument/2006/relationships" xmlns:m="http://schemas.openxmlformats.org/officeDocument/2006/math" xmlns:v="urn:schemas-microsoft-com:vml" xmlns:wp14="http://schemas.microsoft.com/office/word/2010/wordprocessingDrawing" xmlns:wp="http://schemas.openxmlformats.org/drawingml/2006/wordprocessingDrawing" xmlns:w10="urn:schemas-microsoft-com:office:word" xmlns:w="http://schemas.openxmlformats.org/wordprocessingml/2006/main" xmlns:w14="http://schemas.microsoft.com/office/word/2010/wordml" xmlns:w15="http://schemas.microsoft.com/office/word/2012/wordml" xmlns:w16se="http://schemas.microsoft.com/office/word/2015/wordml/symex" xmlns:wpg="http://schemas.microsoft.com/office/word/2010/wordprocessingGroup" xmlns:wpi="http://schemas.microsoft.com/office/word/2010/wordprocessingInk" xmlns:wne="http://schemas.microsoft.com/office/word/2006/wordml" xmlns:wps="http://schemas.microsoft.com/office/word/2010/wordprocessingShape" mc:Ignorable="w14 w15 w16se wp14">
+<w:endnotes xmlns:wpc="http://schemas.microsoft.com/office/word/2010/wordprocessingCanvas" xmlns:cx="http://schemas.microsoft.com/office/drawing/2014/chartex" xmlns:cx1="http://schemas.microsoft.com/office/drawing/2015/9/8/chartex" xmlns:cx2="http://schemas.microsoft.com/office/drawing/2015/10/21/chartex" xmlns:cx3="http://schemas.microsoft.com/office/drawing/2016/5/9/chartex" xmlns:cx4="http://schemas.microsoft.com/office/drawing/2016/5/10/chartex" xmlns:cx5="http://schemas.microsoft.com/office/drawing/2016/5/11/chartex" xmlns:cx6="http://schemas.microsoft.com/office/drawing/2016/5/12/chartex" xmlns:cx7="http://schemas.microsoft.com/office/drawing/2016/5/13/chartex" xmlns:cx8="http://schemas.microsoft.com/office/drawing/2016/5/14/chartex" xmlns:mc="http://schemas.openxmlformats.org/markup-compatibility/2006" xmlns:aink="http://schemas.microsoft.com/office/drawing/2016/ink" xmlns:am3d="http://schemas.microsoft.com/office/drawing/2017/model3d" xmlns:o="urn:schemas-microsoft-com:office:office" xmlns:r="http://schemas.openxmlformats.org/officeDocument/2006/relationships" xmlns:m="http://schemas.openxmlformats.org/officeDocument/2006/math" xmlns:v="urn:schemas-microsoft-com:vml" xmlns:wp14="http://schemas.microsoft.com/office/word/2010/wordprocessingDrawing" xmlns:wp="http://schemas.openxmlformats.org/drawingml/2006/wordprocessingDrawing" xmlns:w10="urn:schemas-microsoft-com:office:word" xmlns:w="http://schemas.openxmlformats.org/wordprocessingml/2006/main" xmlns:w14="http://schemas.microsoft.com/office/word/2010/wordml" xmlns:w15="http://schemas.microsoft.com/office/word/2012/wordml" xmlns:w16cid="http://schemas.microsoft.com/office/word/2016/wordml/cid" xmlns:w16se="http://schemas.microsoft.com/office/word/2015/wordml/symex" xmlns:wpg="http://schemas.microsoft.com/office/word/2010/wordprocessingGroup" xmlns:wpi="http://schemas.microsoft.com/office/word/2010/wordprocessingInk" xmlns:wne="http://schemas.microsoft.com/office/word/2006/wordml" xmlns:wps="http://schemas.microsoft.com/office/word/2010/wordprocessingShape" mc:Ignorable="w14 w15 w16se w16cid wp14">
   <w:endnote w:type="separator" w:id="-1">
     <w:p>
       <w:pPr>
@@ -9286,7 +9578,7 @@
 </file>
 
 <file path=word/footnotes.xml><?xml version="1.0" encoding="utf-8"?>
-<w:footnotes xmlns:wpc="http://schemas.microsoft.com/office/word/2010/wordprocessingCanvas" xmlns:cx="http://schemas.microsoft.com/office/drawing/2014/chartex" xmlns:mc="http://schemas.openxmlformats.org/markup-compatibility/2006" xmlns:o="urn:schemas-microsoft-com:office:office" xmlns:r="http://schemas.openxmlformats.org/officeDocument/2006/relationships" xmlns:m="http://schemas.openxmlformats.org/officeDocument/2006/math" xmlns:v="urn:schemas-microsoft-com:vml" xmlns:wp14="http://schemas.microsoft.com/office/word/2010/wordprocessingDrawing" xmlns:wp="http://schemas.openxmlformats.org/drawingml/2006/wordprocessingDrawing" xmlns:w10="urn:schemas-microsoft-com:office:word" xmlns:w="http://schemas.openxmlformats.org/wordprocessingml/2006/main" xmlns:w14="http://schemas.microsoft.com/office/word/2010/wordml" xmlns:w15="http://schemas.microsoft.com/office/word/2012/wordml" xmlns:w16se="http://schemas.microsoft.com/office/word/2015/wordml/symex" xmlns:wpg="http://schemas.microsoft.com/office/word/2010/wordprocessingGroup" xmlns:wpi="http://schemas.microsoft.com/office/word/2010/wordprocessingInk" xmlns:wne="http://schemas.microsoft.com/office/word/2006/wordml" xmlns:wps="http://schemas.microsoft.com/office/word/2010/wordprocessingShape" mc:Ignorable="w14 w15 w16se wp14">
+<w:footnotes xmlns:wpc="http://schemas.microsoft.com/office/word/2010/wordprocessingCanvas" xmlns:cx="http://schemas.microsoft.com/office/drawing/2014/chartex" xmlns:cx1="http://schemas.microsoft.com/office/drawing/2015/9/8/chartex" xmlns:cx2="http://schemas.microsoft.com/office/drawing/2015/10/21/chartex" xmlns:cx3="http://schemas.microsoft.com/office/drawing/2016/5/9/chartex" xmlns:cx4="http://schemas.microsoft.com/office/drawing/2016/5/10/chartex" xmlns:cx5="http://schemas.microsoft.com/office/drawing/2016/5/11/chartex" xmlns:cx6="http://schemas.microsoft.com/office/drawing/2016/5/12/chartex" xmlns:cx7="http://schemas.microsoft.com/office/drawing/2016/5/13/chartex" xmlns:cx8="http://schemas.microsoft.com/office/drawing/2016/5/14/chartex" xmlns:mc="http://schemas.openxmlformats.org/markup-compatibility/2006" xmlns:aink="http://schemas.microsoft.com/office/drawing/2016/ink" xmlns:am3d="http://schemas.microsoft.com/office/drawing/2017/model3d" xmlns:o="urn:schemas-microsoft-com:office:office" xmlns:r="http://schemas.openxmlformats.org/officeDocument/2006/relationships" xmlns:m="http://schemas.openxmlformats.org/officeDocument/2006/math" xmlns:v="urn:schemas-microsoft-com:vml" xmlns:wp14="http://schemas.microsoft.com/office/word/2010/wordprocessingDrawing" xmlns:wp="http://schemas.openxmlformats.org/drawingml/2006/wordprocessingDrawing" xmlns:w10="urn:schemas-microsoft-com:office:word" xmlns:w="http://schemas.openxmlformats.org/wordprocessingml/2006/main" xmlns:w14="http://schemas.microsoft.com/office/word/2010/wordml" xmlns:w15="http://schemas.microsoft.com/office/word/2012/wordml" xmlns:w16cid="http://schemas.microsoft.com/office/word/2016/wordml/cid" xmlns:w16se="http://schemas.microsoft.com/office/word/2015/wordml/symex" xmlns:wpg="http://schemas.microsoft.com/office/word/2010/wordprocessingGroup" xmlns:wpi="http://schemas.microsoft.com/office/word/2010/wordprocessingInk" xmlns:wne="http://schemas.microsoft.com/office/word/2006/wordml" xmlns:wps="http://schemas.microsoft.com/office/word/2010/wordprocessingShape" mc:Ignorable="w14 w15 w16se w16cid wp14">
   <w:footnote w:type="separator" w:id="-1">
     <w:p>
       <w:pPr>
@@ -9311,7 +9603,7 @@
 </file>
 
 <file path=word/numbering.xml><?xml version="1.0" encoding="utf-8"?>
-<w:numbering xmlns:wpc="http://schemas.microsoft.com/office/word/2010/wordprocessingCanvas" xmlns:cx="http://schemas.microsoft.com/office/drawing/2014/chartex" xmlns:mc="http://schemas.openxmlformats.org/markup-compatibility/2006" xmlns:o="urn:schemas-microsoft-com:office:office" xmlns:r="http://schemas.openxmlformats.org/officeDocument/2006/relationships" xmlns:m="http://schemas.openxmlformats.org/officeDocument/2006/math" xmlns:v="urn:schemas-microsoft-com:vml" xmlns:wp14="http://schemas.microsoft.com/office/word/2010/wordprocessingDrawing" xmlns:wp="http://schemas.openxmlformats.org/drawingml/2006/wordprocessingDrawing" xmlns:w10="urn:schemas-microsoft-com:office:word" xmlns:w="http://schemas.openxmlformats.org/wordprocessingml/2006/main" xmlns:w14="http://schemas.microsoft.com/office/word/2010/wordml" xmlns:w15="http://schemas.microsoft.com/office/word/2012/wordml" xmlns:w16se="http://schemas.microsoft.com/office/word/2015/wordml/symex" xmlns:wpg="http://schemas.microsoft.com/office/word/2010/wordprocessingGroup" xmlns:wpi="http://schemas.microsoft.com/office/word/2010/wordprocessingInk" xmlns:wne="http://schemas.microsoft.com/office/word/2006/wordml" xmlns:wps="http://schemas.microsoft.com/office/word/2010/wordprocessingShape" mc:Ignorable="w14 w15 w16se wp14">
+<w:numbering xmlns:wpc="http://schemas.microsoft.com/office/word/2010/wordprocessingCanvas" xmlns:cx="http://schemas.microsoft.com/office/drawing/2014/chartex" xmlns:cx1="http://schemas.microsoft.com/office/drawing/2015/9/8/chartex" xmlns:cx2="http://schemas.microsoft.com/office/drawing/2015/10/21/chartex" xmlns:cx3="http://schemas.microsoft.com/office/drawing/2016/5/9/chartex" xmlns:cx4="http://schemas.microsoft.com/office/drawing/2016/5/10/chartex" xmlns:cx5="http://schemas.microsoft.com/office/drawing/2016/5/11/chartex" xmlns:cx6="http://schemas.microsoft.com/office/drawing/2016/5/12/chartex" xmlns:cx7="http://schemas.microsoft.com/office/drawing/2016/5/13/chartex" xmlns:cx8="http://schemas.microsoft.com/office/drawing/2016/5/14/chartex" xmlns:mc="http://schemas.openxmlformats.org/markup-compatibility/2006" xmlns:aink="http://schemas.microsoft.com/office/drawing/2016/ink" xmlns:am3d="http://schemas.microsoft.com/office/drawing/2017/model3d" xmlns:o="urn:schemas-microsoft-com:office:office" xmlns:r="http://schemas.openxmlformats.org/officeDocument/2006/relationships" xmlns:m="http://schemas.openxmlformats.org/officeDocument/2006/math" xmlns:v="urn:schemas-microsoft-com:vml" xmlns:wp14="http://schemas.microsoft.com/office/word/2010/wordprocessingDrawing" xmlns:wp="http://schemas.openxmlformats.org/drawingml/2006/wordprocessingDrawing" xmlns:w10="urn:schemas-microsoft-com:office:word" xmlns:w="http://schemas.openxmlformats.org/wordprocessingml/2006/main" xmlns:w14="http://schemas.microsoft.com/office/word/2010/wordml" xmlns:w15="http://schemas.microsoft.com/office/word/2012/wordml" xmlns:w16cid="http://schemas.microsoft.com/office/word/2016/wordml/cid" xmlns:w16se="http://schemas.microsoft.com/office/word/2015/wordml/symex" xmlns:wpg="http://schemas.microsoft.com/office/word/2010/wordprocessingGroup" xmlns:wpi="http://schemas.microsoft.com/office/word/2010/wordprocessingInk" xmlns:wne="http://schemas.microsoft.com/office/word/2006/wordml" xmlns:wps="http://schemas.microsoft.com/office/word/2010/wordprocessingShape" mc:Ignorable="w14 w15 w16se w16cid wp14">
   <w:abstractNum w:abstractNumId="0" w15:restartNumberingAfterBreak="0">
     <w:nsid w:val="085D133B"/>
     <w:multiLevelType w:val="hybridMultilevel"/>
@@ -11288,7 +11580,7 @@
 </file>
 
 <file path=word/styles.xml><?xml version="1.0" encoding="utf-8"?>
-<w:styles xmlns:mc="http://schemas.openxmlformats.org/markup-compatibility/2006" xmlns:r="http://schemas.openxmlformats.org/officeDocument/2006/relationships" xmlns:w="http://schemas.openxmlformats.org/wordprocessingml/2006/main" xmlns:w14="http://schemas.microsoft.com/office/word/2010/wordml" xmlns:w15="http://schemas.microsoft.com/office/word/2012/wordml" xmlns:w16se="http://schemas.microsoft.com/office/word/2015/wordml/symex" mc:Ignorable="w14 w15 w16se">
+<w:styles xmlns:mc="http://schemas.openxmlformats.org/markup-compatibility/2006" xmlns:r="http://schemas.openxmlformats.org/officeDocument/2006/relationships" xmlns:w="http://schemas.openxmlformats.org/wordprocessingml/2006/main" xmlns:w14="http://schemas.microsoft.com/office/word/2010/wordml" xmlns:w15="http://schemas.microsoft.com/office/word/2012/wordml" xmlns:w16cid="http://schemas.microsoft.com/office/word/2016/wordml/cid" xmlns:w16se="http://schemas.microsoft.com/office/word/2015/wordml/symex" mc:Ignorable="w14 w15 w16se w16cid">
   <w:docDefaults>
     <w:rPrDefault>
       <w:rPr>
@@ -11304,7 +11596,7 @@
       </w:pPr>
     </w:pPrDefault>
   </w:docDefaults>
-  <w:latentStyles w:defLockedState="0" w:defUIPriority="99" w:defSemiHidden="0" w:defUnhideWhenUsed="0" w:defQFormat="0" w:count="371">
+  <w:latentStyles w:defLockedState="0" w:defUIPriority="99" w:defSemiHidden="0" w:defUnhideWhenUsed="0" w:defQFormat="0" w:count="376">
     <w:lsdException w:name="Normal" w:uiPriority="0" w:qFormat="1"/>
     <w:lsdException w:name="heading 1" w:uiPriority="9" w:qFormat="1"/>
     <w:lsdException w:name="heading 2" w:semiHidden="1" w:uiPriority="9" w:unhideWhenUsed="1" w:qFormat="1"/>
@@ -11410,7 +11702,6 @@
     <w:lsdException w:name="HTML Sample" w:semiHidden="1" w:unhideWhenUsed="1"/>
     <w:lsdException w:name="HTML Typewriter" w:semiHidden="1" w:unhideWhenUsed="1"/>
     <w:lsdException w:name="HTML Variable" w:semiHidden="1" w:unhideWhenUsed="1"/>
-    <w:lsdException w:name="Normal Table" w:semiHidden="1" w:unhideWhenUsed="1"/>
     <w:lsdException w:name="annotation subject" w:semiHidden="1" w:unhideWhenUsed="1"/>
     <w:lsdException w:name="No List" w:semiHidden="1" w:unhideWhenUsed="1"/>
     <w:lsdException w:name="Outline List 1" w:semiHidden="1" w:unhideWhenUsed="1"/>
@@ -11453,11 +11744,8 @@
     <w:lsdException w:name="Table Contemporary" w:semiHidden="1" w:unhideWhenUsed="1"/>
     <w:lsdException w:name="Table Elegant" w:semiHidden="1" w:unhideWhenUsed="1"/>
     <w:lsdException w:name="Table Professional" w:semiHidden="1" w:unhideWhenUsed="1"/>
-    <w:lsdException w:name="Table Subtle 1" w:semiHidden="1" w:unhideWhenUsed="1"/>
     <w:lsdException w:name="Table Subtle 2" w:semiHidden="1" w:unhideWhenUsed="1"/>
     <w:lsdException w:name="Table Web 1" w:semiHidden="1" w:unhideWhenUsed="1"/>
-    <w:lsdException w:name="Table Web 2" w:semiHidden="1" w:unhideWhenUsed="1"/>
-    <w:lsdException w:name="Table Web 3" w:semiHidden="1" w:unhideWhenUsed="1"/>
     <w:lsdException w:name="Balloon Text" w:semiHidden="1" w:unhideWhenUsed="1"/>
     <w:lsdException w:name="Table Grid" w:uiPriority="39"/>
     <w:lsdException w:name="Table Theme" w:semiHidden="1" w:unhideWhenUsed="1"/>
@@ -11676,6 +11964,11 @@
     <w:lsdException w:name="List Table 5 Dark Accent 6" w:uiPriority="50"/>
     <w:lsdException w:name="List Table 6 Colorful Accent 6" w:uiPriority="51"/>
     <w:lsdException w:name="List Table 7 Colorful Accent 6" w:uiPriority="52"/>
+    <w:lsdException w:name="Mention" w:semiHidden="1" w:unhideWhenUsed="1"/>
+    <w:lsdException w:name="Smart Hyperlink" w:semiHidden="1" w:unhideWhenUsed="1"/>
+    <w:lsdException w:name="Hashtag" w:semiHidden="1" w:unhideWhenUsed="1"/>
+    <w:lsdException w:name="Unresolved Mention" w:semiHidden="1" w:unhideWhenUsed="1"/>
+    <w:lsdException w:name="Smart Link" w:semiHidden="1" w:unhideWhenUsed="1"/>
   </w:latentStyles>
   <w:style w:type="paragraph" w:default="1" w:styleId="Normal">
     <w:name w:val="Normal"/>
@@ -12064,7 +12357,7 @@
 </file>
 
 <file path=customXml/itemProps1.xml><?xml version="1.0" encoding="utf-8"?>
-<ds:datastoreItem xmlns:ds="http://schemas.openxmlformats.org/officeDocument/2006/customXml" ds:itemID="{10BD254F-4F7B-4321-812D-E9A84A0D287F}">
+<ds:datastoreItem xmlns:ds="http://schemas.openxmlformats.org/officeDocument/2006/customXml" ds:itemID="{5AFACCD6-E573-430D-93CD-F4E2AAA3F1E4}">
   <ds:schemaRefs>
     <ds:schemaRef ds:uri="http://schemas.openxmlformats.org/officeDocument/2006/bibliography"/>
   </ds:schemaRefs>

</xml_diff>

<commit_message>
Terminados Casos de uso
</commit_message>
<xml_diff>
--- a/Documentacion/Casos de uso/Caso de uso.docx
+++ b/Documentacion/Casos de uso/Caso de uso.docx
@@ -256,7 +256,10 @@
               <w:t xml:space="preserve">Se </w:t>
             </w:r>
             <w:r>
-              <w:t>agregara un nuevo</w:t>
+              <w:t>agregará</w:t>
+            </w:r>
+            <w:r>
+              <w:t xml:space="preserve"> un nuevo</w:t>
             </w:r>
             <w:r>
               <w:t xml:space="preserve"> proceso de votación</w:t>
@@ -317,10 +320,7 @@
           </w:tcPr>
           <w:p>
             <w:r>
-              <w:t xml:space="preserve">1: Clic en agregar </w:t>
-            </w:r>
-            <w:r>
-              <w:t>Proceso de votación</w:t>
+              <w:t>1: Clic en agregar Proceso de votación</w:t>
             </w:r>
           </w:p>
           <w:p>
@@ -430,7 +430,10 @@
               <w:t xml:space="preserve">2: Cargar el formulario de agregar </w:t>
             </w:r>
             <w:r>
-              <w:t>proceso de votacion</w:t>
+              <w:t xml:space="preserve">proceso de </w:t>
+            </w:r>
+            <w:r>
+              <w:t>votación</w:t>
             </w:r>
           </w:p>
           <w:p>
@@ -497,7 +500,13 @@
               <w:ind w:left="589" w:hanging="425"/>
             </w:pPr>
             <w:r>
-              <w:t xml:space="preserve">En caso tal de que ya exista un proceso de votación en el rango de fechas pero este inactivo </w:t>
+              <w:t xml:space="preserve">En caso tal de que ya exista un proceso de votación en el rango de </w:t>
+            </w:r>
+            <w:r>
+              <w:t>fechas,</w:t>
+            </w:r>
+            <w:r>
+              <w:t xml:space="preserve"> pero este inactivo </w:t>
             </w:r>
             <w:r>
               <w:t>A continuación, se mostrará en la vista un mensaje emergente (ya existe proceso de votación registrado para las fechas establecidas, pero está inactivo)</w:t>
@@ -513,10 +522,22 @@
               <w:ind w:left="589" w:hanging="425"/>
             </w:pPr>
             <w:r>
-              <w:t xml:space="preserve"> En caso tal de que las fechas sean inferiores a la fecha  del día del registro </w:t>
-            </w:r>
-            <w:r>
-              <w:t>A continuación se mostrara en la vista un mensaje emergente(No se puede registrar el proceso de votación ya que las fechas establecida son anteriores a le fecha actual del calendario)</w:t>
+              <w:t xml:space="preserve"> En caso tal de que las fechas sean inferiores a la </w:t>
+            </w:r>
+            <w:r>
+              <w:t>fecha del</w:t>
+            </w:r>
+            <w:r>
+              <w:t xml:space="preserve"> día del registro </w:t>
+            </w:r>
+            <w:r>
+              <w:t xml:space="preserve">A continuación se mostrara en la vista un mensaje </w:t>
+            </w:r>
+            <w:r>
+              <w:t>emergente (</w:t>
+            </w:r>
+            <w:r>
+              <w:t>No se puede registrar el proceso de votación ya que las fechas establecida son anteriores a le fecha actual del calendario)</w:t>
             </w:r>
           </w:p>
         </w:tc>
@@ -803,7 +824,13 @@
           </w:tcPr>
           <w:p>
             <w:r>
-              <w:t>Se mostrara la información correspondiente del proceso de votación</w:t>
+              <w:t xml:space="preserve">Se </w:t>
+            </w:r>
+            <w:r>
+              <w:t>mostrará</w:t>
+            </w:r>
+            <w:r>
+              <w:t xml:space="preserve"> la información correspondiente del proceso de votación</w:t>
             </w:r>
           </w:p>
         </w:tc>
@@ -861,10 +888,7 @@
           </w:tcPr>
           <w:p>
             <w:r>
-              <w:t xml:space="preserve">1: Clic en consultar </w:t>
-            </w:r>
-            <w:r>
-              <w:t>Proceso de votación</w:t>
+              <w:t>1: Clic en consultar Proceso de votación</w:t>
             </w:r>
           </w:p>
           <w:p>
@@ -908,10 +932,7 @@
               <w:jc w:val="both"/>
             </w:pPr>
             <w:r>
-              <w:t>año</w:t>
-            </w:r>
-            <w:r>
-              <w:t xml:space="preserve">) </w:t>
+              <w:t xml:space="preserve">año) </w:t>
             </w:r>
           </w:p>
           <w:p>
@@ -949,10 +970,7 @@
           </w:p>
           <w:p>
             <w:r>
-              <w:t xml:space="preserve">6: Genera </w:t>
-            </w:r>
-            <w:r>
-              <w:t xml:space="preserve">la tabla con el listado de procesos de </w:t>
+              <w:t xml:space="preserve">6: Genera la tabla con el listado de procesos de </w:t>
             </w:r>
             <w:r>
               <w:t>votación</w:t>
@@ -984,13 +1002,7 @@
               </w:numPr>
             </w:pPr>
             <w:r>
-              <w:t>En caso tal de que la consulta no se ingrese ningún valor opcional el sistema debe mostrar un mensaje con la siguiente información (</w:t>
-            </w:r>
-            <w:r>
-              <w:t>Se realizara la consulta de todos los procesos hasta la fecha</w:t>
-            </w:r>
-            <w:r>
-              <w:t>)</w:t>
+              <w:t>En caso tal de que la consulta no se ingrese ningún valor opcional el sistema debe mostrar un mensaje con la siguiente información (Se realizara la consulta de todos los procesos hasta la fecha)</w:t>
             </w:r>
           </w:p>
           <w:p>
@@ -1002,13 +1014,13 @@
               </w:numPr>
             </w:pPr>
             <w:r>
-              <w:t xml:space="preserve">En caso tal de que la consulta no arroje ningún resultado se mostrara una </w:t>
-            </w:r>
-            <w:r>
-              <w:t xml:space="preserve">tabla vacía </w:t>
-            </w:r>
-            <w:r>
-              <w:t xml:space="preserve"> con el siguiente mensaje (no se encontró ningún resultado con los parámetros de búsqueda) </w:t>
+              <w:t xml:space="preserve">En caso tal de que la consulta no arroje ningún resultado se mostrara una tabla </w:t>
+            </w:r>
+            <w:r>
+              <w:t>vacía con</w:t>
+            </w:r>
+            <w:r>
+              <w:t xml:space="preserve"> el siguiente mensaje (no se encontró ningún resultado con los parámetros de búsqueda) </w:t>
             </w:r>
           </w:p>
           <w:p/>
@@ -1522,46 +1534,16 @@
               <w:jc w:val="both"/>
             </w:pPr>
             <w:r>
-              <w:t xml:space="preserve">En caso que </w:t>
-            </w:r>
-            <w:r>
-              <w:t>algún</w:t>
-            </w:r>
-            <w:r>
-              <w:t xml:space="preserve"> campo del formulario quede </w:t>
-            </w:r>
-            <w:r>
-              <w:t>vacío</w:t>
+              <w:t>En caso de que</w:t>
+            </w:r>
+            <w:r>
+              <w:t xml:space="preserve"> algún campo del formulario quede vacío</w:t>
             </w:r>
             <w:r>
               <w:t xml:space="preserve"> </w:t>
             </w:r>
             <w:r>
-              <w:t xml:space="preserve">A </w:t>
-            </w:r>
-            <w:r>
-              <w:t>continuación</w:t>
-            </w:r>
-            <w:r>
-              <w:t xml:space="preserve"> se mostrara en la vista un mensaje emergente con la siguiente </w:t>
-            </w:r>
-            <w:r>
-              <w:t>información</w:t>
-            </w:r>
-            <w:r>
-              <w:t xml:space="preserve">: "el proceso seleccionado no pudo ser actualizado </w:t>
-            </w:r>
-            <w:r>
-              <w:t>porque</w:t>
-            </w:r>
-            <w:r>
-              <w:t xml:space="preserve"> hay campos </w:t>
-            </w:r>
-            <w:r>
-              <w:t>vacíos</w:t>
-            </w:r>
-            <w:r>
-              <w:t xml:space="preserve"> en el formulario"</w:t>
+              <w:t>A continuación se mostrara en la vista un mensaje emergente con la siguiente información: "el proceso seleccionado no pudo ser actualizado porque hay campos vacíos en el formulario"</w:t>
             </w:r>
           </w:p>
           <w:p>
@@ -1581,19 +1563,7 @@
               <w:t xml:space="preserve"> </w:t>
             </w:r>
             <w:r>
-              <w:t xml:space="preserve">A </w:t>
-            </w:r>
-            <w:r>
-              <w:t>continuación</w:t>
-            </w:r>
-            <w:r>
-              <w:t xml:space="preserve"> se mostrara en la vista un mensaje emergente con la siguiente </w:t>
-            </w:r>
-            <w:r>
-              <w:t>información</w:t>
-            </w:r>
-            <w:r>
-              <w:t>: "Por favor verifique las fechas del evento"</w:t>
+              <w:t>A continuación se mostrara en la vista un mensaje emergente con la siguiente información: "Por favor verifique las fechas del evento"</w:t>
             </w:r>
           </w:p>
           <w:p>
@@ -1963,27 +1933,12 @@
           </w:tcPr>
           <w:p>
             <w:r>
-              <w:t xml:space="preserve">1: ingresar al </w:t>
-            </w:r>
-            <w:r>
-              <w:t xml:space="preserve">apartado </w:t>
-            </w:r>
-            <w:r>
-              <w:t>de eliminación de candidatos</w:t>
-            </w:r>
-          </w:p>
-          <w:p>
-            <w:r>
-              <w:t xml:space="preserve">3: realizar la operación de </w:t>
-            </w:r>
-            <w:r>
-              <w:t>inhabilitar/habilitar</w:t>
-            </w:r>
-            <w:r>
-              <w:t xml:space="preserve"> </w:t>
-            </w:r>
-            <w:r>
-              <w:t>proceso de votación</w:t>
+              <w:t>1: ingresar al apartado de eliminación de candidatos</w:t>
+            </w:r>
+          </w:p>
+          <w:p>
+            <w:r>
+              <w:t>3: realizar la operación de inhabilitar/habilitar proceso de votación</w:t>
             </w:r>
           </w:p>
           <w:p>
@@ -2001,13 +1956,7 @@
           </w:tcPr>
           <w:p>
             <w:r>
-              <w:t xml:space="preserve">2: Cargar </w:t>
-            </w:r>
-            <w:r>
-              <w:t>el apartado</w:t>
-            </w:r>
-            <w:r>
-              <w:t xml:space="preserve"> de eliminación de candidatos</w:t>
+              <w:t>2: Cargar el apartado de eliminación de candidatos</w:t>
             </w:r>
           </w:p>
           <w:p>
@@ -2433,7 +2382,10 @@
               <w:t xml:space="preserve">2: </w:t>
             </w:r>
             <w:r>
-              <w:t>Ingresar las credenciales del usuario(</w:t>
+              <w:t xml:space="preserve">Ingresar las credenciales del </w:t>
+            </w:r>
+            <w:r>
+              <w:t>usuario (</w:t>
             </w:r>
           </w:p>
           <w:p>
@@ -2482,7 +2434,10 @@
           </w:p>
           <w:p>
             <w:r>
-              <w:t>4:Redireccionar al panel del usuario</w:t>
+              <w:t>4: Redireccionar</w:t>
+            </w:r>
+            <w:r>
+              <w:t xml:space="preserve"> al panel del usuario</w:t>
             </w:r>
           </w:p>
         </w:tc>
@@ -2514,25 +2469,28 @@
               <w:jc w:val="both"/>
             </w:pPr>
             <w:r>
-              <w:t xml:space="preserve">En caso que al iniciar </w:t>
-            </w:r>
-            <w:r>
-              <w:t>sesión</w:t>
-            </w:r>
-            <w:r>
-              <w:t xml:space="preserve">  el usuario exista y los datos de usuario y contraseña sean incorrectos</w:t>
+              <w:t>En caso de que</w:t>
+            </w:r>
+            <w:r>
+              <w:t xml:space="preserve"> al iniciar </w:t>
+            </w:r>
+            <w:r>
+              <w:t>sesión el</w:t>
+            </w:r>
+            <w:r>
+              <w:t xml:space="preserve"> usuario exista y los datos de usuario y contraseña sean incorrectos</w:t>
             </w:r>
             <w:r>
               <w:t xml:space="preserve"> </w:t>
             </w:r>
             <w:r>
-              <w:t xml:space="preserve">A </w:t>
-            </w:r>
-            <w:r>
-              <w:t>continuación</w:t>
-            </w:r>
-            <w:r>
-              <w:t xml:space="preserve"> se mostrara en la vista un mensaje emergente("Nombre de usuario o contraseña incorrectos")</w:t>
+              <w:t xml:space="preserve">A continuación se mostrara en la vista un mensaje </w:t>
+            </w:r>
+            <w:r>
+              <w:t>emergente (</w:t>
+            </w:r>
+            <w:r>
+              <w:t>"Nombre de usuario o contraseña incorrectos")</w:t>
             </w:r>
           </w:p>
           <w:p>
@@ -2545,43 +2503,28 @@
               <w:jc w:val="both"/>
             </w:pPr>
             <w:r>
-              <w:t xml:space="preserve">En caso que al iniciar </w:t>
-            </w:r>
-            <w:r>
-              <w:t>sesión</w:t>
-            </w:r>
-            <w:r>
-              <w:t xml:space="preserve">  el usuario no exista y los datos de usuario y contraseña sean incorrectos</w:t>
+              <w:t>En caso de que</w:t>
+            </w:r>
+            <w:r>
+              <w:t xml:space="preserve"> al iniciar </w:t>
+            </w:r>
+            <w:r>
+              <w:t>sesión el</w:t>
+            </w:r>
+            <w:r>
+              <w:t xml:space="preserve"> usuario no exista y los datos de usuario y contraseña sean incorrectos</w:t>
             </w:r>
             <w:r>
               <w:t xml:space="preserve"> </w:t>
             </w:r>
             <w:r>
-              <w:t xml:space="preserve">A </w:t>
-            </w:r>
-            <w:r>
-              <w:t>continuación</w:t>
-            </w:r>
-            <w:r>
-              <w:t xml:space="preserve"> se mostrara en la vista un mensaje emergente("no se </w:t>
-            </w:r>
-            <w:r>
-              <w:t>encontró</w:t>
-            </w:r>
-            <w:r>
-              <w:t xml:space="preserve"> </w:t>
-            </w:r>
-            <w:r>
-              <w:t>ningún</w:t>
-            </w:r>
-            <w:r>
-              <w:t xml:space="preserve"> usuario registrado en la base de datos con la </w:t>
-            </w:r>
-            <w:r>
-              <w:t>información</w:t>
-            </w:r>
-            <w:r>
-              <w:t xml:space="preserve"> suministrada")</w:t>
+              <w:t xml:space="preserve">A continuación se mostrara en la vista un mensaje </w:t>
+            </w:r>
+            <w:r>
+              <w:t>emergente (</w:t>
+            </w:r>
+            <w:r>
+              <w:t>"no se encontró ningún usuario registrado en la base de datos con la información suministrada")</w:t>
             </w:r>
           </w:p>
         </w:tc>
@@ -2946,10 +2889,7 @@
           </w:tcPr>
           <w:p>
             <w:r>
-              <w:t xml:space="preserve">1: Clic en consultar </w:t>
-            </w:r>
-            <w:r>
-              <w:t>aspirantes</w:t>
+              <w:t>1: Clic en consultar aspirantes</w:t>
             </w:r>
           </w:p>
           <w:p>
@@ -3052,13 +2992,10 @@
               <w:t xml:space="preserve"> </w:t>
             </w:r>
             <w:r>
-              <w:t xml:space="preserve">En caso que no exista </w:t>
-            </w:r>
-            <w:r>
-              <w:t>ningún</w:t>
-            </w:r>
-            <w:r>
-              <w:t xml:space="preserve"> usuario aspirante</w:t>
+              <w:t>En caso de que</w:t>
+            </w:r>
+            <w:r>
+              <w:t xml:space="preserve"> no exista ningún usuario aspirante</w:t>
             </w:r>
             <w:r>
               <w:t xml:space="preserve"> </w:t>
@@ -3310,13 +3247,7 @@
           </w:tcPr>
           <w:p>
             <w:r>
-              <w:t xml:space="preserve">con la finalidad </w:t>
-            </w:r>
-            <w:r>
-              <w:t>iniciar</w:t>
-            </w:r>
-            <w:r>
-              <w:t xml:space="preserve"> el proceso para acceder como candidato</w:t>
+              <w:t>con la finalidad iniciar el proceso para acceder como candidato</w:t>
             </w:r>
           </w:p>
         </w:tc>
@@ -3432,10 +3363,7 @@
           </w:tcPr>
           <w:p>
             <w:r>
-              <w:t xml:space="preserve">1: Clic en </w:t>
-            </w:r>
-            <w:r>
-              <w:t>Registra</w:t>
+              <w:t>1: Clic en Registra</w:t>
             </w:r>
             <w:r>
               <w:t xml:space="preserve"> Aspirante</w:t>
@@ -3453,10 +3381,7 @@
           </w:tcPr>
           <w:p>
             <w:r>
-              <w:t>2: Cargar el formulario de</w:t>
-            </w:r>
-            <w:r>
-              <w:t xml:space="preserve"> Registro</w:t>
+              <w:t>2: Cargar el formulario de Registro</w:t>
             </w:r>
           </w:p>
           <w:p>
@@ -3500,37 +3425,16 @@
               </w:numPr>
             </w:pPr>
             <w:r>
-              <w:t>En caso que ya se haya realizado un registro para ese usuario</w:t>
+              <w:t>En caso de que</w:t>
+            </w:r>
+            <w:r>
+              <w:t xml:space="preserve"> ya se haya realizado un registro para ese usuario</w:t>
             </w:r>
             <w:r>
               <w:t xml:space="preserve"> </w:t>
             </w:r>
             <w:r>
-              <w:t xml:space="preserve">A </w:t>
-            </w:r>
-            <w:r>
-              <w:t>continuación</w:t>
-            </w:r>
-            <w:r>
-              <w:t xml:space="preserve"> se mostrara en la vista un mensaje emergente con las siguiente </w:t>
-            </w:r>
-            <w:r>
-              <w:t>información</w:t>
-            </w:r>
-            <w:r>
-              <w:t xml:space="preserve">:" no se puede registrar </w:t>
-            </w:r>
-            <w:r>
-              <w:t>porque</w:t>
-            </w:r>
-            <w:r>
-              <w:t xml:space="preserve"> ya se </w:t>
-            </w:r>
-            <w:r>
-              <w:t>realizó</w:t>
-            </w:r>
-            <w:r>
-              <w:t xml:space="preserve"> un registro para aspirante con este usuario"</w:t>
+              <w:t>A continuación se mostrara en la vista un mensaje emergente con las siguiente información:" no se puede registrar porque ya se realizó un registro para aspirante con este usuario"</w:t>
             </w:r>
           </w:p>
         </w:tc>
@@ -3964,46 +3868,16 @@
               </w:numPr>
             </w:pPr>
             <w:r>
-              <w:t xml:space="preserve">En caso que </w:t>
-            </w:r>
-            <w:r>
-              <w:t>algún</w:t>
-            </w:r>
-            <w:r>
-              <w:t xml:space="preserve"> campo del formulario quede </w:t>
-            </w:r>
-            <w:r>
-              <w:t>vacío</w:t>
+              <w:t>En caso de que</w:t>
+            </w:r>
+            <w:r>
+              <w:t xml:space="preserve"> algún campo del formulario quede vacío</w:t>
             </w:r>
             <w:r>
               <w:t xml:space="preserve"> </w:t>
             </w:r>
             <w:r>
-              <w:t xml:space="preserve">A </w:t>
-            </w:r>
-            <w:r>
-              <w:t>continuación</w:t>
-            </w:r>
-            <w:r>
-              <w:t xml:space="preserve"> se mostrara en la vista un mensaje emergente con la siguiente </w:t>
-            </w:r>
-            <w:r>
-              <w:t>información</w:t>
-            </w:r>
-            <w:r>
-              <w:t xml:space="preserve">: "el Aspirante seleccionado no pudo ser actualizado </w:t>
-            </w:r>
-            <w:r>
-              <w:t>porque</w:t>
-            </w:r>
-            <w:r>
-              <w:t xml:space="preserve"> hay campos </w:t>
-            </w:r>
-            <w:r>
-              <w:t>vacíos</w:t>
-            </w:r>
-            <w:r>
-              <w:t xml:space="preserve"> en el formulario"</w:t>
+              <w:t>A continuación se mostrara en la vista un mensaje emergente con la siguiente información: "el Aspirante seleccionado no pudo ser actualizado porque hay campos vacíos en el formulario"</w:t>
             </w:r>
           </w:p>
         </w:tc>
@@ -4309,10 +4183,10 @@
           </w:tcPr>
           <w:p>
             <w:r>
-              <w:t>Eliminación</w:t>
-            </w:r>
-            <w:r>
-              <w:t xml:space="preserve">  del aspirante exitosa</w:t>
+              <w:t>Eliminación del</w:t>
+            </w:r>
+            <w:r>
+              <w:t xml:space="preserve"> aspirante exitosa</w:t>
             </w:r>
           </w:p>
         </w:tc>
@@ -4417,13 +4291,7 @@
               <w:t xml:space="preserve">Cargar el </w:t>
             </w:r>
             <w:r>
-              <w:t xml:space="preserve">apartado de </w:t>
-            </w:r>
-            <w:r>
-              <w:t>eliminación</w:t>
-            </w:r>
-            <w:r>
-              <w:t xml:space="preserve"> </w:t>
+              <w:t xml:space="preserve">apartado de eliminación </w:t>
             </w:r>
             <w:r>
               <w:t>aspirantes</w:t>
@@ -4479,7 +4347,10 @@
               </w:numPr>
             </w:pPr>
             <w:r>
-              <w:t>En caso de que no exista ningún Aspirante no se podrá realizar ninguna eliminacion</w:t>
+              <w:t xml:space="preserve">En caso de que no exista ningún Aspirante no se podrá realizar ninguna </w:t>
+            </w:r>
+            <w:r>
+              <w:t>eliminación</w:t>
             </w:r>
           </w:p>
         </w:tc>
@@ -5675,7 +5546,7 @@
               <w:t>Administrador</w:t>
             </w:r>
             <w:r>
-              <w:t>,votante</w:t>
+              <w:t>, votante</w:t>
             </w:r>
           </w:p>
         </w:tc>
@@ -5777,7 +5648,7 @@
               <w:t xml:space="preserve">candidato </w:t>
             </w:r>
             <w:r>
-              <w:t xml:space="preserve"> exitosa</w:t>
+              <w:t>exitosa</w:t>
             </w:r>
           </w:p>
         </w:tc>
@@ -7685,7 +7556,13 @@
           </w:tcPr>
           <w:p>
             <w:r>
-              <w:t>Pos condición</w:t>
+              <w:t>Pos</w:t>
+            </w:r>
+            <w:r>
+              <w:t>t</w:t>
+            </w:r>
+            <w:r>
+              <w:t xml:space="preserve"> condición</w:t>
             </w:r>
           </w:p>
         </w:tc>
@@ -8552,8 +8429,6 @@
             <w:r>
               <w:t>18</w:t>
             </w:r>
-            <w:bookmarkStart w:id="1" w:name="_GoBack"/>
-            <w:bookmarkEnd w:id="1"/>
           </w:p>
         </w:tc>
         <w:tc>
@@ -8688,7 +8563,13 @@
           </w:tcPr>
           <w:p>
             <w:r>
-              <w:t>Pos condición</w:t>
+              <w:t>Pos</w:t>
+            </w:r>
+            <w:r>
+              <w:t>t</w:t>
+            </w:r>
+            <w:r>
+              <w:t xml:space="preserve"> condición</w:t>
             </w:r>
           </w:p>
         </w:tc>
@@ -9045,6 +8926,3332 @@
     <w:p/>
     <w:p/>
     <w:p/>
+    <w:p/>
+    <w:p/>
+    <w:p/>
+    <w:p/>
+    <w:p/>
+    <w:p/>
+    <w:p/>
+    <w:p>
+      <w:pPr>
+        <w:tabs>
+          <w:tab w:val="left" w:pos="1095"/>
+        </w:tabs>
+      </w:pPr>
+      <w:r>
+        <w:tab/>
+      </w:r>
+    </w:p>
+    <w:p>
+      <w:pPr>
+        <w:tabs>
+          <w:tab w:val="left" w:pos="1095"/>
+        </w:tabs>
+      </w:pPr>
+    </w:p>
+    <w:p>
+      <w:pPr>
+        <w:tabs>
+          <w:tab w:val="left" w:pos="1095"/>
+        </w:tabs>
+      </w:pPr>
+    </w:p>
+    <w:p>
+      <w:pPr>
+        <w:tabs>
+          <w:tab w:val="left" w:pos="1095"/>
+        </w:tabs>
+      </w:pPr>
+    </w:p>
+    <w:p>
+      <w:pPr>
+        <w:tabs>
+          <w:tab w:val="left" w:pos="1095"/>
+        </w:tabs>
+      </w:pPr>
+    </w:p>
+    <w:p>
+      <w:pPr>
+        <w:tabs>
+          <w:tab w:val="left" w:pos="1095"/>
+        </w:tabs>
+      </w:pPr>
+    </w:p>
+    <w:p>
+      <w:pPr>
+        <w:tabs>
+          <w:tab w:val="left" w:pos="1095"/>
+        </w:tabs>
+      </w:pPr>
+    </w:p>
+    <w:p>
+      <w:pPr>
+        <w:tabs>
+          <w:tab w:val="left" w:pos="1095"/>
+        </w:tabs>
+      </w:pPr>
+    </w:p>
+    <w:p>
+      <w:pPr>
+        <w:tabs>
+          <w:tab w:val="left" w:pos="1095"/>
+        </w:tabs>
+      </w:pPr>
+    </w:p>
+    <w:p>
+      <w:pPr>
+        <w:tabs>
+          <w:tab w:val="left" w:pos="1095"/>
+        </w:tabs>
+      </w:pPr>
+    </w:p>
+    <w:p>
+      <w:pPr>
+        <w:tabs>
+          <w:tab w:val="left" w:pos="1095"/>
+        </w:tabs>
+      </w:pPr>
+    </w:p>
+    <w:p>
+      <w:pPr>
+        <w:tabs>
+          <w:tab w:val="left" w:pos="1095"/>
+        </w:tabs>
+      </w:pPr>
+    </w:p>
+    <w:p>
+      <w:pPr>
+        <w:tabs>
+          <w:tab w:val="left" w:pos="1095"/>
+        </w:tabs>
+      </w:pPr>
+    </w:p>
+    <w:p>
+      <w:pPr>
+        <w:tabs>
+          <w:tab w:val="left" w:pos="1095"/>
+        </w:tabs>
+      </w:pPr>
+    </w:p>
+    <w:p>
+      <w:pPr>
+        <w:tabs>
+          <w:tab w:val="left" w:pos="1095"/>
+        </w:tabs>
+      </w:pPr>
+    </w:p>
+    <w:p>
+      <w:pPr>
+        <w:tabs>
+          <w:tab w:val="left" w:pos="1095"/>
+        </w:tabs>
+      </w:pPr>
+    </w:p>
+    <w:tbl>
+      <w:tblPr>
+        <w:tblStyle w:val="Tablaconcuadrcula"/>
+        <w:tblW w:w="0" w:type="auto"/>
+        <w:tblLook w:val="04A0" w:firstRow="1" w:lastRow="0" w:firstColumn="1" w:lastColumn="0" w:noHBand="0" w:noVBand="1"/>
+      </w:tblPr>
+      <w:tblGrid>
+        <w:gridCol w:w="1696"/>
+        <w:gridCol w:w="3200"/>
+        <w:gridCol w:w="4454"/>
+      </w:tblGrid>
+      <w:tr>
+        <w:trPr>
+          <w:trHeight w:val="699"/>
+        </w:trPr>
+        <w:tc>
+          <w:tcPr>
+            <w:tcW w:w="1696" w:type="dxa"/>
+          </w:tcPr>
+          <w:p>
+            <w:r>
+              <w:lastRenderedPageBreak/>
+              <w:t>Caso de uso 019</w:t>
+            </w:r>
+          </w:p>
+        </w:tc>
+        <w:tc>
+          <w:tcPr>
+            <w:tcW w:w="7654" w:type="dxa"/>
+            <w:gridSpan w:val="2"/>
+          </w:tcPr>
+          <w:p>
+            <w:r>
+              <w:t>Agregar Propuestas</w:t>
+            </w:r>
+          </w:p>
+        </w:tc>
+      </w:tr>
+      <w:tr>
+        <w:trPr>
+          <w:trHeight w:val="695"/>
+        </w:trPr>
+        <w:tc>
+          <w:tcPr>
+            <w:tcW w:w="1696" w:type="dxa"/>
+          </w:tcPr>
+          <w:p>
+            <w:r>
+              <w:t>2 de jun. de 19</w:t>
+            </w:r>
+          </w:p>
+        </w:tc>
+        <w:tc>
+          <w:tcPr>
+            <w:tcW w:w="7654" w:type="dxa"/>
+            <w:gridSpan w:val="2"/>
+          </w:tcPr>
+          <w:p>
+            <w:r>
+              <w:t>Fuentes: Jose Danilo Dussan, Carlos Mauricio Roa</w:t>
+            </w:r>
+          </w:p>
+        </w:tc>
+      </w:tr>
+      <w:tr>
+        <w:trPr>
+          <w:trHeight w:val="563"/>
+        </w:trPr>
+        <w:tc>
+          <w:tcPr>
+            <w:tcW w:w="1696" w:type="dxa"/>
+          </w:tcPr>
+          <w:p>
+            <w:r>
+              <w:t>Actores</w:t>
+            </w:r>
+          </w:p>
+        </w:tc>
+        <w:tc>
+          <w:tcPr>
+            <w:tcW w:w="7654" w:type="dxa"/>
+            <w:gridSpan w:val="2"/>
+          </w:tcPr>
+          <w:p>
+            <w:r>
+              <w:t>Candidato</w:t>
+            </w:r>
+          </w:p>
+        </w:tc>
+      </w:tr>
+      <w:tr>
+        <w:trPr>
+          <w:trHeight w:val="556"/>
+        </w:trPr>
+        <w:tc>
+          <w:tcPr>
+            <w:tcW w:w="1696" w:type="dxa"/>
+          </w:tcPr>
+          <w:p>
+            <w:r>
+              <w:t>Objetivo:</w:t>
+            </w:r>
+          </w:p>
+        </w:tc>
+        <w:tc>
+          <w:tcPr>
+            <w:tcW w:w="7654" w:type="dxa"/>
+            <w:gridSpan w:val="2"/>
+          </w:tcPr>
+          <w:p>
+            <w:r>
+              <w:t>Registras las propuestas de cada uno de los candidatos participantes en el proceso</w:t>
+            </w:r>
+          </w:p>
+        </w:tc>
+      </w:tr>
+      <w:tr>
+        <w:trPr>
+          <w:trHeight w:val="692"/>
+        </w:trPr>
+        <w:tc>
+          <w:tcPr>
+            <w:tcW w:w="1696" w:type="dxa"/>
+          </w:tcPr>
+          <w:p>
+            <w:r>
+              <w:t>Precondición:</w:t>
+            </w:r>
+          </w:p>
+        </w:tc>
+        <w:tc>
+          <w:tcPr>
+            <w:tcW w:w="7654" w:type="dxa"/>
+            <w:gridSpan w:val="2"/>
+          </w:tcPr>
+          <w:p>
+            <w:r>
+              <w:t>Iniciar Sesión, existencia del candidato</w:t>
+            </w:r>
+          </w:p>
+        </w:tc>
+      </w:tr>
+      <w:tr>
+        <w:trPr>
+          <w:trHeight w:val="561"/>
+        </w:trPr>
+        <w:tc>
+          <w:tcPr>
+            <w:tcW w:w="1696" w:type="dxa"/>
+          </w:tcPr>
+          <w:p>
+            <w:r>
+              <w:t>Post condición</w:t>
+            </w:r>
+          </w:p>
+        </w:tc>
+        <w:tc>
+          <w:tcPr>
+            <w:tcW w:w="7654" w:type="dxa"/>
+            <w:gridSpan w:val="2"/>
+          </w:tcPr>
+          <w:p>
+            <w:r>
+              <w:t xml:space="preserve">Creación </w:t>
+            </w:r>
+            <w:r>
+              <w:t>de la propuesta exitosa</w:t>
+            </w:r>
+          </w:p>
+        </w:tc>
+      </w:tr>
+      <w:tr>
+        <w:tc>
+          <w:tcPr>
+            <w:tcW w:w="9350" w:type="dxa"/>
+            <w:gridSpan w:val="3"/>
+            <w:tcBorders>
+              <w:right w:val="single" w:sz="4" w:space="0" w:color="auto"/>
+            </w:tcBorders>
+          </w:tcPr>
+          <w:p>
+            <w:r>
+              <w:t>Flujo de eventos</w:t>
+            </w:r>
+          </w:p>
+        </w:tc>
+      </w:tr>
+      <w:tr>
+        <w:tc>
+          <w:tcPr>
+            <w:tcW w:w="4896" w:type="dxa"/>
+            <w:gridSpan w:val="2"/>
+          </w:tcPr>
+          <w:p>
+            <w:r>
+              <w:t>Acción de actor</w:t>
+            </w:r>
+          </w:p>
+        </w:tc>
+        <w:tc>
+          <w:tcPr>
+            <w:tcW w:w="4454" w:type="dxa"/>
+            <w:tcBorders>
+              <w:right w:val="single" w:sz="4" w:space="0" w:color="auto"/>
+            </w:tcBorders>
+          </w:tcPr>
+          <w:p>
+            <w:r>
+              <w:t>Acción del sistema</w:t>
+            </w:r>
+          </w:p>
+        </w:tc>
+      </w:tr>
+      <w:tr>
+        <w:trPr>
+          <w:trHeight w:val="2561"/>
+        </w:trPr>
+        <w:tc>
+          <w:tcPr>
+            <w:tcW w:w="4896" w:type="dxa"/>
+            <w:gridSpan w:val="2"/>
+          </w:tcPr>
+          <w:p>
+            <w:r>
+              <w:t>1: Clic en agregar propuesta</w:t>
+            </w:r>
+          </w:p>
+          <w:p>
+            <w:r>
+              <w:t xml:space="preserve">3: Ingresar los datos del registro:( </w:t>
+            </w:r>
+          </w:p>
+          <w:p>
+            <w:pPr>
+              <w:pStyle w:val="Prrafodelista"/>
+              <w:numPr>
+                <w:ilvl w:val="0"/>
+                <w:numId w:val="1"/>
+              </w:numPr>
+              <w:jc w:val="both"/>
+            </w:pPr>
+            <w:r>
+              <w:t>Nombre</w:t>
+            </w:r>
+          </w:p>
+          <w:p>
+            <w:pPr>
+              <w:pStyle w:val="Prrafodelista"/>
+              <w:numPr>
+                <w:ilvl w:val="0"/>
+                <w:numId w:val="1"/>
+              </w:numPr>
+              <w:jc w:val="both"/>
+            </w:pPr>
+            <w:r>
+              <w:t xml:space="preserve">Descripción) </w:t>
+            </w:r>
+          </w:p>
+          <w:p>
+            <w:pPr>
+              <w:ind w:left="360"/>
+              <w:jc w:val="both"/>
+            </w:pPr>
+          </w:p>
+        </w:tc>
+        <w:tc>
+          <w:tcPr>
+            <w:tcW w:w="4454" w:type="dxa"/>
+          </w:tcPr>
+          <w:p>
+            <w:r>
+              <w:t>2: Cargar el formulario de agregar propuesta</w:t>
+            </w:r>
+          </w:p>
+          <w:p>
+            <w:r>
+              <w:t>4: Validar la información ingresada</w:t>
+            </w:r>
+          </w:p>
+          <w:p>
+            <w:r>
+              <w:t>5: Almacenar la información</w:t>
+            </w:r>
+          </w:p>
+          <w:p>
+            <w:r>
+              <w:t>6: Notificar al usuario el resultado de la operación</w:t>
+            </w:r>
+          </w:p>
+          <w:p/>
+        </w:tc>
+      </w:tr>
+      <w:tr>
+        <w:trPr>
+          <w:trHeight w:val="967"/>
+        </w:trPr>
+        <w:tc>
+          <w:tcPr>
+            <w:tcW w:w="9350" w:type="dxa"/>
+            <w:gridSpan w:val="3"/>
+          </w:tcPr>
+          <w:p>
+            <w:r>
+              <w:t xml:space="preserve">Excepciones: </w:t>
+            </w:r>
+          </w:p>
+          <w:p>
+            <w:pPr>
+              <w:pStyle w:val="Prrafodelista"/>
+              <w:numPr>
+                <w:ilvl w:val="0"/>
+                <w:numId w:val="2"/>
+              </w:numPr>
+            </w:pPr>
+            <w:r>
+              <w:t>En caso tal de que en el registro no se ingrese ningún valor el sistema debe mostrar un mensaje con la siguiente información (no se puede agregar la propuesta porque faltan campos requeridos).</w:t>
+            </w:r>
+          </w:p>
+          <w:p>
+            <w:pPr>
+              <w:ind w:left="360"/>
+            </w:pPr>
+          </w:p>
+        </w:tc>
+      </w:tr>
+      <w:tr>
+        <w:trPr>
+          <w:trHeight w:val="557"/>
+        </w:trPr>
+        <w:tc>
+          <w:tcPr>
+            <w:tcW w:w="9350" w:type="dxa"/>
+            <w:gridSpan w:val="3"/>
+          </w:tcPr>
+          <w:p>
+            <w:r>
+              <w:t>Revisado por: Instructora Yuri Lorena Fierro</w:t>
+            </w:r>
+          </w:p>
+        </w:tc>
+      </w:tr>
+    </w:tbl>
+    <w:p>
+      <w:pPr>
+        <w:tabs>
+          <w:tab w:val="left" w:pos="1095"/>
+        </w:tabs>
+      </w:pPr>
+    </w:p>
+    <w:p>
+      <w:pPr>
+        <w:tabs>
+          <w:tab w:val="left" w:pos="1095"/>
+        </w:tabs>
+      </w:pPr>
+    </w:p>
+    <w:p>
+      <w:pPr>
+        <w:tabs>
+          <w:tab w:val="left" w:pos="1095"/>
+        </w:tabs>
+      </w:pPr>
+    </w:p>
+    <w:p>
+      <w:pPr>
+        <w:tabs>
+          <w:tab w:val="left" w:pos="1095"/>
+        </w:tabs>
+      </w:pPr>
+    </w:p>
+    <w:p>
+      <w:pPr>
+        <w:tabs>
+          <w:tab w:val="left" w:pos="1095"/>
+        </w:tabs>
+      </w:pPr>
+    </w:p>
+    <w:p>
+      <w:pPr>
+        <w:tabs>
+          <w:tab w:val="left" w:pos="1095"/>
+        </w:tabs>
+      </w:pPr>
+    </w:p>
+    <w:p>
+      <w:pPr>
+        <w:tabs>
+          <w:tab w:val="left" w:pos="1095"/>
+        </w:tabs>
+      </w:pPr>
+    </w:p>
+    <w:p>
+      <w:pPr>
+        <w:tabs>
+          <w:tab w:val="left" w:pos="1095"/>
+        </w:tabs>
+      </w:pPr>
+    </w:p>
+    <w:p>
+      <w:pPr>
+        <w:tabs>
+          <w:tab w:val="left" w:pos="1095"/>
+        </w:tabs>
+      </w:pPr>
+    </w:p>
+    <w:p>
+      <w:pPr>
+        <w:tabs>
+          <w:tab w:val="left" w:pos="1095"/>
+        </w:tabs>
+      </w:pPr>
+    </w:p>
+    <w:p>
+      <w:pPr>
+        <w:tabs>
+          <w:tab w:val="left" w:pos="1095"/>
+        </w:tabs>
+      </w:pPr>
+    </w:p>
+    <w:p>
+      <w:pPr>
+        <w:tabs>
+          <w:tab w:val="left" w:pos="1095"/>
+        </w:tabs>
+      </w:pPr>
+    </w:p>
+    <w:p>
+      <w:pPr>
+        <w:tabs>
+          <w:tab w:val="left" w:pos="1095"/>
+        </w:tabs>
+      </w:pPr>
+    </w:p>
+    <w:p>
+      <w:pPr>
+        <w:tabs>
+          <w:tab w:val="left" w:pos="1095"/>
+        </w:tabs>
+      </w:pPr>
+    </w:p>
+    <w:p>
+      <w:pPr>
+        <w:tabs>
+          <w:tab w:val="left" w:pos="1095"/>
+        </w:tabs>
+      </w:pPr>
+    </w:p>
+    <w:p>
+      <w:pPr>
+        <w:tabs>
+          <w:tab w:val="left" w:pos="1095"/>
+        </w:tabs>
+      </w:pPr>
+    </w:p>
+    <w:p>
+      <w:pPr>
+        <w:tabs>
+          <w:tab w:val="left" w:pos="1095"/>
+        </w:tabs>
+      </w:pPr>
+    </w:p>
+    <w:p>
+      <w:pPr>
+        <w:tabs>
+          <w:tab w:val="left" w:pos="1095"/>
+        </w:tabs>
+      </w:pPr>
+      <w:r>
+        <w:rPr>
+          <w:noProof/>
+        </w:rPr>
+        <w:drawing>
+          <wp:anchor distT="0" distB="0" distL="114300" distR="114300" simplePos="0" relativeHeight="251694080" behindDoc="1" locked="0" layoutInCell="1" allowOverlap="1" wp14:anchorId="3AC283E9" wp14:editId="1CDB0E7C">
+            <wp:simplePos x="0" y="0"/>
+            <wp:positionH relativeFrom="margin">
+              <wp:align>center</wp:align>
+            </wp:positionH>
+            <wp:positionV relativeFrom="paragraph">
+              <wp:posOffset>267335</wp:posOffset>
+            </wp:positionV>
+            <wp:extent cx="7129145" cy="2171700"/>
+            <wp:effectExtent l="0" t="0" r="0" b="0"/>
+            <wp:wrapTight wrapText="bothSides">
+              <wp:wrapPolygon edited="0">
+                <wp:start x="0" y="0"/>
+                <wp:lineTo x="0" y="21411"/>
+                <wp:lineTo x="21529" y="21411"/>
+                <wp:lineTo x="21529" y="0"/>
+                <wp:lineTo x="0" y="0"/>
+              </wp:wrapPolygon>
+            </wp:wrapTight>
+            <wp:docPr id="3" name="Imagen 3"/>
+            <wp:cNvGraphicFramePr>
+              <a:graphicFrameLocks xmlns:a="http://schemas.openxmlformats.org/drawingml/2006/main" noChangeAspect="1"/>
+            </wp:cNvGraphicFramePr>
+            <a:graphic xmlns:a="http://schemas.openxmlformats.org/drawingml/2006/main">
+              <a:graphicData uri="http://schemas.openxmlformats.org/drawingml/2006/picture">
+                <pic:pic xmlns:pic="http://schemas.openxmlformats.org/drawingml/2006/picture">
+                  <pic:nvPicPr>
+                    <pic:cNvPr id="0" name="Picture 1"/>
+                    <pic:cNvPicPr>
+                      <a:picLocks noChangeAspect="1" noChangeArrowheads="1"/>
+                    </pic:cNvPicPr>
+                  </pic:nvPicPr>
+                  <pic:blipFill>
+                    <a:blip r:embed="rId28">
+                      <a:extLst>
+                        <a:ext uri="{28A0092B-C50C-407E-A947-70E740481C1C}">
+                          <a14:useLocalDpi xmlns:a14="http://schemas.microsoft.com/office/drawing/2010/main" val="0"/>
+                        </a:ext>
+                      </a:extLst>
+                    </a:blip>
+                    <a:srcRect/>
+                    <a:stretch>
+                      <a:fillRect/>
+                    </a:stretch>
+                  </pic:blipFill>
+                  <pic:spPr bwMode="auto">
+                    <a:xfrm>
+                      <a:off x="0" y="0"/>
+                      <a:ext cx="7129145" cy="2171700"/>
+                    </a:xfrm>
+                    <a:prstGeom prst="rect">
+                      <a:avLst/>
+                    </a:prstGeom>
+                    <a:noFill/>
+                    <a:ln>
+                      <a:noFill/>
+                    </a:ln>
+                  </pic:spPr>
+                </pic:pic>
+              </a:graphicData>
+            </a:graphic>
+            <wp14:sizeRelH relativeFrom="page">
+              <wp14:pctWidth>0</wp14:pctWidth>
+            </wp14:sizeRelH>
+            <wp14:sizeRelV relativeFrom="page">
+              <wp14:pctHeight>0</wp14:pctHeight>
+            </wp14:sizeRelV>
+          </wp:anchor>
+        </w:drawing>
+      </w:r>
+    </w:p>
+    <w:p>
+      <w:pPr>
+        <w:tabs>
+          <w:tab w:val="left" w:pos="1095"/>
+        </w:tabs>
+      </w:pPr>
+    </w:p>
+    <w:p>
+      <w:pPr>
+        <w:tabs>
+          <w:tab w:val="left" w:pos="1095"/>
+        </w:tabs>
+      </w:pPr>
+    </w:p>
+    <w:p>
+      <w:pPr>
+        <w:tabs>
+          <w:tab w:val="left" w:pos="1095"/>
+        </w:tabs>
+      </w:pPr>
+    </w:p>
+    <w:p>
+      <w:pPr>
+        <w:tabs>
+          <w:tab w:val="left" w:pos="1095"/>
+        </w:tabs>
+      </w:pPr>
+    </w:p>
+    <w:p>
+      <w:pPr>
+        <w:tabs>
+          <w:tab w:val="left" w:pos="1095"/>
+        </w:tabs>
+      </w:pPr>
+    </w:p>
+    <w:p>
+      <w:pPr>
+        <w:tabs>
+          <w:tab w:val="left" w:pos="1095"/>
+        </w:tabs>
+      </w:pPr>
+    </w:p>
+    <w:p>
+      <w:pPr>
+        <w:tabs>
+          <w:tab w:val="left" w:pos="1095"/>
+        </w:tabs>
+      </w:pPr>
+    </w:p>
+    <w:p>
+      <w:pPr>
+        <w:tabs>
+          <w:tab w:val="left" w:pos="1095"/>
+        </w:tabs>
+      </w:pPr>
+    </w:p>
+    <w:p>
+      <w:pPr>
+        <w:tabs>
+          <w:tab w:val="left" w:pos="1095"/>
+        </w:tabs>
+      </w:pPr>
+    </w:p>
+    <w:p>
+      <w:pPr>
+        <w:tabs>
+          <w:tab w:val="left" w:pos="1095"/>
+        </w:tabs>
+      </w:pPr>
+    </w:p>
+    <w:p>
+      <w:pPr>
+        <w:tabs>
+          <w:tab w:val="left" w:pos="1095"/>
+        </w:tabs>
+      </w:pPr>
+    </w:p>
+    <w:tbl>
+      <w:tblPr>
+        <w:tblStyle w:val="Tablaconcuadrcula"/>
+        <w:tblW w:w="0" w:type="auto"/>
+        <w:tblLook w:val="04A0" w:firstRow="1" w:lastRow="0" w:firstColumn="1" w:lastColumn="0" w:noHBand="0" w:noVBand="1"/>
+      </w:tblPr>
+      <w:tblGrid>
+        <w:gridCol w:w="1696"/>
+        <w:gridCol w:w="3200"/>
+        <w:gridCol w:w="4454"/>
+      </w:tblGrid>
+      <w:tr>
+        <w:trPr>
+          <w:trHeight w:val="699"/>
+        </w:trPr>
+        <w:tc>
+          <w:tcPr>
+            <w:tcW w:w="1696" w:type="dxa"/>
+          </w:tcPr>
+          <w:p>
+            <w:r>
+              <w:lastRenderedPageBreak/>
+              <w:t>Caso de uso 0</w:t>
+            </w:r>
+            <w:r>
+              <w:t>20</w:t>
+            </w:r>
+          </w:p>
+        </w:tc>
+        <w:tc>
+          <w:tcPr>
+            <w:tcW w:w="7654" w:type="dxa"/>
+            <w:gridSpan w:val="2"/>
+          </w:tcPr>
+          <w:p>
+            <w:r>
+              <w:t>Consultar Propuestas</w:t>
+            </w:r>
+          </w:p>
+        </w:tc>
+      </w:tr>
+      <w:tr>
+        <w:trPr>
+          <w:trHeight w:val="695"/>
+        </w:trPr>
+        <w:tc>
+          <w:tcPr>
+            <w:tcW w:w="1696" w:type="dxa"/>
+          </w:tcPr>
+          <w:p>
+            <w:r>
+              <w:t>2 de jun. de 19</w:t>
+            </w:r>
+          </w:p>
+        </w:tc>
+        <w:tc>
+          <w:tcPr>
+            <w:tcW w:w="7654" w:type="dxa"/>
+            <w:gridSpan w:val="2"/>
+          </w:tcPr>
+          <w:p>
+            <w:r>
+              <w:t>Fuentes: Jose Danilo Dussan, Carlos Mauricio Roa</w:t>
+            </w:r>
+          </w:p>
+        </w:tc>
+      </w:tr>
+      <w:tr>
+        <w:trPr>
+          <w:trHeight w:val="563"/>
+        </w:trPr>
+        <w:tc>
+          <w:tcPr>
+            <w:tcW w:w="1696" w:type="dxa"/>
+          </w:tcPr>
+          <w:p>
+            <w:r>
+              <w:t>Actores</w:t>
+            </w:r>
+          </w:p>
+        </w:tc>
+        <w:tc>
+          <w:tcPr>
+            <w:tcW w:w="7654" w:type="dxa"/>
+            <w:gridSpan w:val="2"/>
+          </w:tcPr>
+          <w:p>
+            <w:r>
+              <w:t>Administrador,</w:t>
+            </w:r>
+            <w:r>
+              <w:t xml:space="preserve"> </w:t>
+            </w:r>
+            <w:r>
+              <w:t>Candidato,</w:t>
+            </w:r>
+            <w:r>
+              <w:t xml:space="preserve"> </w:t>
+            </w:r>
+            <w:r>
+              <w:t>votante</w:t>
+            </w:r>
+          </w:p>
+        </w:tc>
+      </w:tr>
+      <w:tr>
+        <w:trPr>
+          <w:trHeight w:val="556"/>
+        </w:trPr>
+        <w:tc>
+          <w:tcPr>
+            <w:tcW w:w="1696" w:type="dxa"/>
+          </w:tcPr>
+          <w:p>
+            <w:r>
+              <w:t>Objetivo:</w:t>
+            </w:r>
+          </w:p>
+        </w:tc>
+        <w:tc>
+          <w:tcPr>
+            <w:tcW w:w="7654" w:type="dxa"/>
+            <w:gridSpan w:val="2"/>
+          </w:tcPr>
+          <w:p>
+            <w:r>
+              <w:t xml:space="preserve">consultar </w:t>
+            </w:r>
+            <w:r>
+              <w:t>las</w:t>
+            </w:r>
+            <w:r>
+              <w:t xml:space="preserve"> propuestas pertenecientes a cada candidato</w:t>
+            </w:r>
+          </w:p>
+        </w:tc>
+      </w:tr>
+      <w:tr>
+        <w:trPr>
+          <w:trHeight w:val="692"/>
+        </w:trPr>
+        <w:tc>
+          <w:tcPr>
+            <w:tcW w:w="1696" w:type="dxa"/>
+          </w:tcPr>
+          <w:p>
+            <w:r>
+              <w:t>Precondición:</w:t>
+            </w:r>
+          </w:p>
+        </w:tc>
+        <w:tc>
+          <w:tcPr>
+            <w:tcW w:w="7654" w:type="dxa"/>
+            <w:gridSpan w:val="2"/>
+          </w:tcPr>
+          <w:p>
+            <w:r>
+              <w:t xml:space="preserve">Iniciar Sesión, existencia </w:t>
+            </w:r>
+            <w:r>
+              <w:t>un candidato activo</w:t>
+            </w:r>
+          </w:p>
+        </w:tc>
+      </w:tr>
+      <w:tr>
+        <w:trPr>
+          <w:trHeight w:val="561"/>
+        </w:trPr>
+        <w:tc>
+          <w:tcPr>
+            <w:tcW w:w="1696" w:type="dxa"/>
+          </w:tcPr>
+          <w:p>
+            <w:r>
+              <w:t>Post condición</w:t>
+            </w:r>
+          </w:p>
+        </w:tc>
+        <w:tc>
+          <w:tcPr>
+            <w:tcW w:w="7654" w:type="dxa"/>
+            <w:gridSpan w:val="2"/>
+          </w:tcPr>
+          <w:p>
+            <w:r>
+              <w:t xml:space="preserve">Generar </w:t>
+            </w:r>
+            <w:r>
+              <w:t>tabla de propuestas</w:t>
+            </w:r>
+          </w:p>
+        </w:tc>
+      </w:tr>
+      <w:tr>
+        <w:tc>
+          <w:tcPr>
+            <w:tcW w:w="9350" w:type="dxa"/>
+            <w:gridSpan w:val="3"/>
+            <w:tcBorders>
+              <w:right w:val="single" w:sz="4" w:space="0" w:color="auto"/>
+            </w:tcBorders>
+          </w:tcPr>
+          <w:p>
+            <w:r>
+              <w:t>Flujo de eventos</w:t>
+            </w:r>
+          </w:p>
+        </w:tc>
+      </w:tr>
+      <w:tr>
+        <w:tc>
+          <w:tcPr>
+            <w:tcW w:w="4896" w:type="dxa"/>
+            <w:gridSpan w:val="2"/>
+          </w:tcPr>
+          <w:p>
+            <w:r>
+              <w:t>Acción de actor</w:t>
+            </w:r>
+          </w:p>
+        </w:tc>
+        <w:tc>
+          <w:tcPr>
+            <w:tcW w:w="4454" w:type="dxa"/>
+            <w:tcBorders>
+              <w:right w:val="single" w:sz="4" w:space="0" w:color="auto"/>
+            </w:tcBorders>
+          </w:tcPr>
+          <w:p>
+            <w:r>
+              <w:t>Acción del sistema</w:t>
+            </w:r>
+          </w:p>
+        </w:tc>
+      </w:tr>
+      <w:tr>
+        <w:trPr>
+          <w:trHeight w:val="2561"/>
+        </w:trPr>
+        <w:tc>
+          <w:tcPr>
+            <w:tcW w:w="4896" w:type="dxa"/>
+            <w:gridSpan w:val="2"/>
+          </w:tcPr>
+          <w:p>
+            <w:r>
+              <w:t xml:space="preserve">1: Clic en </w:t>
+            </w:r>
+            <w:r>
+              <w:t>consultar propuestas</w:t>
+            </w:r>
+          </w:p>
+          <w:p/>
+          <w:p>
+            <w:pPr>
+              <w:ind w:left="360"/>
+              <w:jc w:val="both"/>
+            </w:pPr>
+          </w:p>
+        </w:tc>
+        <w:tc>
+          <w:tcPr>
+            <w:tcW w:w="4454" w:type="dxa"/>
+          </w:tcPr>
+          <w:p>
+            <w:r>
+              <w:t>2: Cargar el formulario de consulta</w:t>
+            </w:r>
+          </w:p>
+          <w:p>
+            <w:r>
+              <w:t>5: Realiza</w:t>
+            </w:r>
+            <w:r>
+              <w:t>r</w:t>
+            </w:r>
+            <w:r>
+              <w:t xml:space="preserve"> la consulta</w:t>
+            </w:r>
+          </w:p>
+          <w:p>
+            <w:r>
+              <w:t xml:space="preserve">6: Genera </w:t>
+            </w:r>
+            <w:r>
+              <w:t>una tabla</w:t>
+            </w:r>
+            <w:r>
+              <w:t xml:space="preserve"> de </w:t>
+            </w:r>
+            <w:r>
+              <w:t>propuestas para</w:t>
+            </w:r>
+            <w:r>
+              <w:t xml:space="preserve"> el </w:t>
+            </w:r>
+            <w:r>
+              <w:t>candidato (rol candidato-Administrador)</w:t>
+            </w:r>
+          </w:p>
+          <w:p>
+            <w:r>
+              <w:t xml:space="preserve">6: Genera una </w:t>
+            </w:r>
+            <w:r>
+              <w:t>lista de propuestas para</w:t>
+            </w:r>
+            <w:r>
+              <w:t xml:space="preserve"> el candidato (rol </w:t>
+            </w:r>
+            <w:r>
+              <w:t>votante</w:t>
+            </w:r>
+            <w:r>
+              <w:t>)</w:t>
+            </w:r>
+          </w:p>
+          <w:p/>
+          <w:p/>
+        </w:tc>
+      </w:tr>
+      <w:tr>
+        <w:trPr>
+          <w:trHeight w:val="967"/>
+        </w:trPr>
+        <w:tc>
+          <w:tcPr>
+            <w:tcW w:w="9350" w:type="dxa"/>
+            <w:gridSpan w:val="3"/>
+          </w:tcPr>
+          <w:p>
+            <w:r>
+              <w:t xml:space="preserve">Excepciones: </w:t>
+            </w:r>
+          </w:p>
+          <w:p>
+            <w:pPr>
+              <w:pStyle w:val="Prrafodelista"/>
+              <w:numPr>
+                <w:ilvl w:val="0"/>
+                <w:numId w:val="2"/>
+              </w:numPr>
+            </w:pPr>
+            <w:r>
+              <w:t>en caso de que</w:t>
+            </w:r>
+            <w:r>
+              <w:t xml:space="preserve"> La consulta no arroje </w:t>
+            </w:r>
+            <w:r>
+              <w:t>ningún</w:t>
+            </w:r>
+            <w:r>
+              <w:t xml:space="preserve"> resultado</w:t>
+            </w:r>
+            <w:r>
+              <w:t xml:space="preserve"> </w:t>
+            </w:r>
+            <w:r>
+              <w:t xml:space="preserve">A </w:t>
+            </w:r>
+            <w:r>
+              <w:t>continuación</w:t>
+            </w:r>
+            <w:r>
+              <w:t xml:space="preserve"> se mostrara en la vista un mensaje emergente con la siguiente </w:t>
+            </w:r>
+            <w:r>
+              <w:t>información</w:t>
+            </w:r>
+            <w:r>
+              <w:t xml:space="preserve">: "No se pueden desplegar procesos de </w:t>
+            </w:r>
+            <w:r>
+              <w:t>votación</w:t>
+            </w:r>
+            <w:r>
+              <w:t xml:space="preserve"> </w:t>
+            </w:r>
+            <w:r>
+              <w:t>por qué</w:t>
+            </w:r>
+            <w:r>
+              <w:t xml:space="preserve"> no coincide ninguno elemento con los </w:t>
+            </w:r>
+            <w:r>
+              <w:t>parámetros</w:t>
+            </w:r>
+            <w:r>
+              <w:t xml:space="preserve"> de </w:t>
+            </w:r>
+            <w:r>
+              <w:t>búsqueda</w:t>
+            </w:r>
+            <w:r>
+              <w:t>"</w:t>
+            </w:r>
+          </w:p>
+        </w:tc>
+      </w:tr>
+      <w:tr>
+        <w:trPr>
+          <w:trHeight w:val="557"/>
+        </w:trPr>
+        <w:tc>
+          <w:tcPr>
+            <w:tcW w:w="9350" w:type="dxa"/>
+            <w:gridSpan w:val="3"/>
+          </w:tcPr>
+          <w:p>
+            <w:r>
+              <w:t>Revisado por: Instructora Yuri Lorena Fierro</w:t>
+            </w:r>
+          </w:p>
+        </w:tc>
+      </w:tr>
+    </w:tbl>
+    <w:p>
+      <w:pPr>
+        <w:tabs>
+          <w:tab w:val="left" w:pos="1095"/>
+        </w:tabs>
+      </w:pPr>
+    </w:p>
+    <w:p>
+      <w:pPr>
+        <w:tabs>
+          <w:tab w:val="left" w:pos="1095"/>
+        </w:tabs>
+      </w:pPr>
+    </w:p>
+    <w:p>
+      <w:pPr>
+        <w:tabs>
+          <w:tab w:val="left" w:pos="1095"/>
+        </w:tabs>
+      </w:pPr>
+    </w:p>
+    <w:p>
+      <w:pPr>
+        <w:tabs>
+          <w:tab w:val="left" w:pos="1095"/>
+        </w:tabs>
+      </w:pPr>
+    </w:p>
+    <w:p>
+      <w:pPr>
+        <w:tabs>
+          <w:tab w:val="left" w:pos="1095"/>
+        </w:tabs>
+      </w:pPr>
+    </w:p>
+    <w:p>
+      <w:pPr>
+        <w:tabs>
+          <w:tab w:val="left" w:pos="1095"/>
+        </w:tabs>
+      </w:pPr>
+    </w:p>
+    <w:p>
+      <w:pPr>
+        <w:tabs>
+          <w:tab w:val="left" w:pos="1095"/>
+        </w:tabs>
+      </w:pPr>
+    </w:p>
+    <w:p>
+      <w:pPr>
+        <w:tabs>
+          <w:tab w:val="left" w:pos="1095"/>
+        </w:tabs>
+      </w:pPr>
+    </w:p>
+    <w:p>
+      <w:pPr>
+        <w:tabs>
+          <w:tab w:val="left" w:pos="1095"/>
+        </w:tabs>
+      </w:pPr>
+    </w:p>
+    <w:p>
+      <w:pPr>
+        <w:tabs>
+          <w:tab w:val="left" w:pos="1095"/>
+        </w:tabs>
+      </w:pPr>
+    </w:p>
+    <w:p>
+      <w:pPr>
+        <w:tabs>
+          <w:tab w:val="left" w:pos="1095"/>
+        </w:tabs>
+      </w:pPr>
+    </w:p>
+    <w:p>
+      <w:pPr>
+        <w:tabs>
+          <w:tab w:val="left" w:pos="1095"/>
+        </w:tabs>
+      </w:pPr>
+    </w:p>
+    <w:p>
+      <w:pPr>
+        <w:tabs>
+          <w:tab w:val="left" w:pos="1095"/>
+        </w:tabs>
+      </w:pPr>
+    </w:p>
+    <w:p>
+      <w:pPr>
+        <w:tabs>
+          <w:tab w:val="left" w:pos="1095"/>
+        </w:tabs>
+      </w:pPr>
+    </w:p>
+    <w:p>
+      <w:pPr>
+        <w:tabs>
+          <w:tab w:val="left" w:pos="1095"/>
+        </w:tabs>
+      </w:pPr>
+    </w:p>
+    <w:p>
+      <w:pPr>
+        <w:tabs>
+          <w:tab w:val="left" w:pos="1095"/>
+        </w:tabs>
+      </w:pPr>
+    </w:p>
+    <w:p>
+      <w:pPr>
+        <w:tabs>
+          <w:tab w:val="left" w:pos="1095"/>
+        </w:tabs>
+      </w:pPr>
+    </w:p>
+    <w:p>
+      <w:pPr>
+        <w:tabs>
+          <w:tab w:val="left" w:pos="1095"/>
+        </w:tabs>
+      </w:pPr>
+    </w:p>
+    <w:p>
+      <w:pPr>
+        <w:tabs>
+          <w:tab w:val="left" w:pos="1095"/>
+        </w:tabs>
+      </w:pPr>
+    </w:p>
+    <w:p>
+      <w:pPr>
+        <w:tabs>
+          <w:tab w:val="left" w:pos="1095"/>
+        </w:tabs>
+      </w:pPr>
+      <w:r>
+        <w:rPr>
+          <w:noProof/>
+        </w:rPr>
+        <w:drawing>
+          <wp:anchor distT="0" distB="0" distL="114300" distR="114300" simplePos="0" relativeHeight="251695104" behindDoc="1" locked="0" layoutInCell="1" allowOverlap="1" wp14:anchorId="185D9A05" wp14:editId="6F60319B">
+            <wp:simplePos x="0" y="0"/>
+            <wp:positionH relativeFrom="margin">
+              <wp:align>center</wp:align>
+            </wp:positionH>
+            <wp:positionV relativeFrom="paragraph">
+              <wp:posOffset>410210</wp:posOffset>
+            </wp:positionV>
+            <wp:extent cx="6506210" cy="2619375"/>
+            <wp:effectExtent l="0" t="0" r="8890" b="9525"/>
+            <wp:wrapTight wrapText="bothSides">
+              <wp:wrapPolygon edited="0">
+                <wp:start x="0" y="0"/>
+                <wp:lineTo x="0" y="21521"/>
+                <wp:lineTo x="21566" y="21521"/>
+                <wp:lineTo x="21566" y="0"/>
+                <wp:lineTo x="0" y="0"/>
+              </wp:wrapPolygon>
+            </wp:wrapTight>
+            <wp:docPr id="5" name="Imagen 5"/>
+            <wp:cNvGraphicFramePr>
+              <a:graphicFrameLocks xmlns:a="http://schemas.openxmlformats.org/drawingml/2006/main" noChangeAspect="1"/>
+            </wp:cNvGraphicFramePr>
+            <a:graphic xmlns:a="http://schemas.openxmlformats.org/drawingml/2006/main">
+              <a:graphicData uri="http://schemas.openxmlformats.org/drawingml/2006/picture">
+                <pic:pic xmlns:pic="http://schemas.openxmlformats.org/drawingml/2006/picture">
+                  <pic:nvPicPr>
+                    <pic:cNvPr id="0" name="Picture 3"/>
+                    <pic:cNvPicPr>
+                      <a:picLocks noChangeAspect="1" noChangeArrowheads="1"/>
+                    </pic:cNvPicPr>
+                  </pic:nvPicPr>
+                  <pic:blipFill>
+                    <a:blip r:embed="rId29">
+                      <a:extLst>
+                        <a:ext uri="{28A0092B-C50C-407E-A947-70E740481C1C}">
+                          <a14:useLocalDpi xmlns:a14="http://schemas.microsoft.com/office/drawing/2010/main" val="0"/>
+                        </a:ext>
+                      </a:extLst>
+                    </a:blip>
+                    <a:srcRect/>
+                    <a:stretch>
+                      <a:fillRect/>
+                    </a:stretch>
+                  </pic:blipFill>
+                  <pic:spPr bwMode="auto">
+                    <a:xfrm>
+                      <a:off x="0" y="0"/>
+                      <a:ext cx="6506210" cy="2619375"/>
+                    </a:xfrm>
+                    <a:prstGeom prst="rect">
+                      <a:avLst/>
+                    </a:prstGeom>
+                    <a:noFill/>
+                    <a:ln>
+                      <a:noFill/>
+                    </a:ln>
+                  </pic:spPr>
+                </pic:pic>
+              </a:graphicData>
+            </a:graphic>
+            <wp14:sizeRelH relativeFrom="page">
+              <wp14:pctWidth>0</wp14:pctWidth>
+            </wp14:sizeRelH>
+            <wp14:sizeRelV relativeFrom="page">
+              <wp14:pctHeight>0</wp14:pctHeight>
+            </wp14:sizeRelV>
+          </wp:anchor>
+        </w:drawing>
+      </w:r>
+    </w:p>
+    <w:p>
+      <w:pPr>
+        <w:tabs>
+          <w:tab w:val="left" w:pos="1095"/>
+        </w:tabs>
+      </w:pPr>
+    </w:p>
+    <w:p>
+      <w:pPr>
+        <w:tabs>
+          <w:tab w:val="left" w:pos="1095"/>
+        </w:tabs>
+      </w:pPr>
+    </w:p>
+    <w:p>
+      <w:pPr>
+        <w:tabs>
+          <w:tab w:val="left" w:pos="1095"/>
+        </w:tabs>
+      </w:pPr>
+    </w:p>
+    <w:p>
+      <w:pPr>
+        <w:tabs>
+          <w:tab w:val="left" w:pos="1095"/>
+        </w:tabs>
+      </w:pPr>
+    </w:p>
+    <w:p>
+      <w:pPr>
+        <w:tabs>
+          <w:tab w:val="left" w:pos="1095"/>
+        </w:tabs>
+      </w:pPr>
+    </w:p>
+    <w:p>
+      <w:pPr>
+        <w:tabs>
+          <w:tab w:val="left" w:pos="1095"/>
+        </w:tabs>
+      </w:pPr>
+    </w:p>
+    <w:p>
+      <w:pPr>
+        <w:tabs>
+          <w:tab w:val="left" w:pos="1095"/>
+        </w:tabs>
+      </w:pPr>
+    </w:p>
+    <w:p>
+      <w:pPr>
+        <w:tabs>
+          <w:tab w:val="left" w:pos="1095"/>
+        </w:tabs>
+      </w:pPr>
+    </w:p>
+    <w:p>
+      <w:pPr>
+        <w:tabs>
+          <w:tab w:val="left" w:pos="1095"/>
+        </w:tabs>
+      </w:pPr>
+    </w:p>
+    <w:tbl>
+      <w:tblPr>
+        <w:tblStyle w:val="Tablaconcuadrcula"/>
+        <w:tblW w:w="0" w:type="auto"/>
+        <w:tblLook w:val="04A0" w:firstRow="1" w:lastRow="0" w:firstColumn="1" w:lastColumn="0" w:noHBand="0" w:noVBand="1"/>
+      </w:tblPr>
+      <w:tblGrid>
+        <w:gridCol w:w="1696"/>
+        <w:gridCol w:w="3200"/>
+        <w:gridCol w:w="4454"/>
+      </w:tblGrid>
+      <w:tr>
+        <w:trPr>
+          <w:trHeight w:val="699"/>
+        </w:trPr>
+        <w:tc>
+          <w:tcPr>
+            <w:tcW w:w="1696" w:type="dxa"/>
+          </w:tcPr>
+          <w:p>
+            <w:r>
+              <w:lastRenderedPageBreak/>
+              <w:t>Caso de uso 0</w:t>
+            </w:r>
+            <w:r>
+              <w:t>21</w:t>
+            </w:r>
+          </w:p>
+        </w:tc>
+        <w:tc>
+          <w:tcPr>
+            <w:tcW w:w="7654" w:type="dxa"/>
+            <w:gridSpan w:val="2"/>
+          </w:tcPr>
+          <w:p>
+            <w:r>
+              <w:t xml:space="preserve">Actualizar </w:t>
+            </w:r>
+            <w:r>
+              <w:t>Propuestas</w:t>
+            </w:r>
+          </w:p>
+        </w:tc>
+      </w:tr>
+      <w:tr>
+        <w:trPr>
+          <w:trHeight w:val="695"/>
+        </w:trPr>
+        <w:tc>
+          <w:tcPr>
+            <w:tcW w:w="1696" w:type="dxa"/>
+          </w:tcPr>
+          <w:p>
+            <w:r>
+              <w:t>2 de jun. de 19</w:t>
+            </w:r>
+          </w:p>
+        </w:tc>
+        <w:tc>
+          <w:tcPr>
+            <w:tcW w:w="7654" w:type="dxa"/>
+            <w:gridSpan w:val="2"/>
+          </w:tcPr>
+          <w:p>
+            <w:r>
+              <w:t xml:space="preserve">Fuentes: </w:t>
+            </w:r>
+            <w:r>
+              <w:t>Jose Danilo Dussan, Carlos Mauricio Roa</w:t>
+            </w:r>
+          </w:p>
+        </w:tc>
+      </w:tr>
+      <w:tr>
+        <w:trPr>
+          <w:trHeight w:val="563"/>
+        </w:trPr>
+        <w:tc>
+          <w:tcPr>
+            <w:tcW w:w="1696" w:type="dxa"/>
+          </w:tcPr>
+          <w:p>
+            <w:r>
+              <w:t>Actores</w:t>
+            </w:r>
+          </w:p>
+        </w:tc>
+        <w:tc>
+          <w:tcPr>
+            <w:tcW w:w="7654" w:type="dxa"/>
+            <w:gridSpan w:val="2"/>
+          </w:tcPr>
+          <w:p>
+            <w:r>
+              <w:t>Administrador</w:t>
+            </w:r>
+            <w:r>
+              <w:t>, Candidato</w:t>
+            </w:r>
+          </w:p>
+        </w:tc>
+      </w:tr>
+      <w:tr>
+        <w:trPr>
+          <w:trHeight w:val="556"/>
+        </w:trPr>
+        <w:tc>
+          <w:tcPr>
+            <w:tcW w:w="1696" w:type="dxa"/>
+          </w:tcPr>
+          <w:p>
+            <w:r>
+              <w:t>Objetivo:</w:t>
+            </w:r>
+          </w:p>
+        </w:tc>
+        <w:tc>
+          <w:tcPr>
+            <w:tcW w:w="7654" w:type="dxa"/>
+            <w:gridSpan w:val="2"/>
+          </w:tcPr>
+          <w:p>
+            <w:r>
+              <w:t xml:space="preserve">Modificar el contenido de las propuestas </w:t>
+            </w:r>
+          </w:p>
+        </w:tc>
+      </w:tr>
+      <w:tr>
+        <w:trPr>
+          <w:trHeight w:val="692"/>
+        </w:trPr>
+        <w:tc>
+          <w:tcPr>
+            <w:tcW w:w="1696" w:type="dxa"/>
+          </w:tcPr>
+          <w:p>
+            <w:r>
+              <w:t>Precondición:</w:t>
+            </w:r>
+          </w:p>
+        </w:tc>
+        <w:tc>
+          <w:tcPr>
+            <w:tcW w:w="7654" w:type="dxa"/>
+            <w:gridSpan w:val="2"/>
+          </w:tcPr>
+          <w:p>
+            <w:r>
+              <w:t>Iniciar Sesión, existencia de un</w:t>
+            </w:r>
+            <w:r>
+              <w:t>a propuesta</w:t>
+            </w:r>
+          </w:p>
+        </w:tc>
+      </w:tr>
+      <w:tr>
+        <w:trPr>
+          <w:trHeight w:val="561"/>
+        </w:trPr>
+        <w:tc>
+          <w:tcPr>
+            <w:tcW w:w="1696" w:type="dxa"/>
+          </w:tcPr>
+          <w:p>
+            <w:r>
+              <w:t>Pos</w:t>
+            </w:r>
+            <w:r>
+              <w:t>t</w:t>
+            </w:r>
+            <w:r>
+              <w:t xml:space="preserve"> condición</w:t>
+            </w:r>
+          </w:p>
+        </w:tc>
+        <w:tc>
+          <w:tcPr>
+            <w:tcW w:w="7654" w:type="dxa"/>
+            <w:gridSpan w:val="2"/>
+          </w:tcPr>
+          <w:p>
+            <w:r>
+              <w:t xml:space="preserve">Actualización </w:t>
+            </w:r>
+            <w:r>
+              <w:t>de</w:t>
+            </w:r>
+            <w:r>
+              <w:t xml:space="preserve"> </w:t>
+            </w:r>
+            <w:r>
+              <w:t>la propuesta exitosa</w:t>
+            </w:r>
+          </w:p>
+        </w:tc>
+      </w:tr>
+      <w:tr>
+        <w:tc>
+          <w:tcPr>
+            <w:tcW w:w="9350" w:type="dxa"/>
+            <w:gridSpan w:val="3"/>
+            <w:tcBorders>
+              <w:right w:val="single" w:sz="4" w:space="0" w:color="auto"/>
+            </w:tcBorders>
+          </w:tcPr>
+          <w:p>
+            <w:r>
+              <w:t>Flujo de eventos</w:t>
+            </w:r>
+          </w:p>
+        </w:tc>
+      </w:tr>
+      <w:tr>
+        <w:tc>
+          <w:tcPr>
+            <w:tcW w:w="4896" w:type="dxa"/>
+            <w:gridSpan w:val="2"/>
+          </w:tcPr>
+          <w:p>
+            <w:r>
+              <w:t>Acción de actor</w:t>
+            </w:r>
+          </w:p>
+        </w:tc>
+        <w:tc>
+          <w:tcPr>
+            <w:tcW w:w="4454" w:type="dxa"/>
+            <w:tcBorders>
+              <w:right w:val="single" w:sz="4" w:space="0" w:color="auto"/>
+            </w:tcBorders>
+          </w:tcPr>
+          <w:p>
+            <w:r>
+              <w:t>Acción del sistema</w:t>
+            </w:r>
+          </w:p>
+        </w:tc>
+      </w:tr>
+      <w:tr>
+        <w:trPr>
+          <w:trHeight w:val="2561"/>
+        </w:trPr>
+        <w:tc>
+          <w:tcPr>
+            <w:tcW w:w="4896" w:type="dxa"/>
+            <w:gridSpan w:val="2"/>
+          </w:tcPr>
+          <w:p>
+            <w:r>
+              <w:t xml:space="preserve">1: ingresar </w:t>
+            </w:r>
+            <w:r>
+              <w:t xml:space="preserve">al apartado </w:t>
+            </w:r>
+            <w:r>
+              <w:t xml:space="preserve">de actualización de </w:t>
+            </w:r>
+            <w:r>
+              <w:t>propuestas</w:t>
+            </w:r>
+          </w:p>
+          <w:p>
+            <w:r>
+              <w:t xml:space="preserve">3: Ingresar los datos de actualización:( </w:t>
+            </w:r>
+          </w:p>
+          <w:p>
+            <w:pPr>
+              <w:pStyle w:val="Prrafodelista"/>
+              <w:numPr>
+                <w:ilvl w:val="0"/>
+                <w:numId w:val="1"/>
+              </w:numPr>
+              <w:jc w:val="both"/>
+            </w:pPr>
+            <w:r>
+              <w:t>Nombre</w:t>
+            </w:r>
+          </w:p>
+          <w:p>
+            <w:pPr>
+              <w:pStyle w:val="Prrafodelista"/>
+              <w:numPr>
+                <w:ilvl w:val="0"/>
+                <w:numId w:val="1"/>
+              </w:numPr>
+              <w:jc w:val="both"/>
+            </w:pPr>
+            <w:r>
+              <w:t>Descripción</w:t>
+            </w:r>
+            <w:r>
+              <w:t xml:space="preserve">) </w:t>
+            </w:r>
+          </w:p>
+          <w:p>
+            <w:pPr>
+              <w:jc w:val="both"/>
+            </w:pPr>
+            <w:r>
+              <w:t>No todos los campos son obligatorios de actualizar</w:t>
+            </w:r>
+          </w:p>
+          <w:p>
+            <w:pPr>
+              <w:ind w:left="360"/>
+              <w:jc w:val="both"/>
+            </w:pPr>
+          </w:p>
+        </w:tc>
+        <w:tc>
+          <w:tcPr>
+            <w:tcW w:w="4454" w:type="dxa"/>
+          </w:tcPr>
+          <w:p>
+            <w:r>
+              <w:t xml:space="preserve">2: Cargar el formulario de actualizar </w:t>
+            </w:r>
+            <w:r>
+              <w:t>propuestas</w:t>
+            </w:r>
+          </w:p>
+          <w:p>
+            <w:r>
+              <w:t>4: Validar la información ingresada</w:t>
+            </w:r>
+          </w:p>
+          <w:p>
+            <w:r>
+              <w:t>5: Almacenar la información</w:t>
+            </w:r>
+          </w:p>
+          <w:p>
+            <w:r>
+              <w:t>6: Notificar al usuario el resultado de la operación</w:t>
+            </w:r>
+          </w:p>
+          <w:p/>
+        </w:tc>
+      </w:tr>
+      <w:tr>
+        <w:trPr>
+          <w:trHeight w:val="967"/>
+        </w:trPr>
+        <w:tc>
+          <w:tcPr>
+            <w:tcW w:w="9350" w:type="dxa"/>
+            <w:gridSpan w:val="3"/>
+          </w:tcPr>
+          <w:p>
+            <w:r>
+              <w:t xml:space="preserve">Excepciones: </w:t>
+            </w:r>
+          </w:p>
+          <w:p>
+            <w:pPr>
+              <w:pStyle w:val="Prrafodelista"/>
+              <w:numPr>
+                <w:ilvl w:val="0"/>
+                <w:numId w:val="2"/>
+              </w:numPr>
+            </w:pPr>
+            <w:r>
+              <w:t xml:space="preserve">En caso de que algún campo del formulario quede vacío A continuación se mostrara en la vista un mensaje emergente con la siguiente información: </w:t>
+            </w:r>
+            <w:r>
+              <w:t>la propuesta seleccionada</w:t>
+            </w:r>
+            <w:r>
+              <w:t xml:space="preserve"> no pudo ser actualizad</w:t>
+            </w:r>
+            <w:r>
+              <w:t>a</w:t>
+            </w:r>
+            <w:r>
+              <w:t xml:space="preserve"> porque hay campos vacíos en el formulario</w:t>
+            </w:r>
+          </w:p>
+        </w:tc>
+      </w:tr>
+      <w:tr>
+        <w:trPr>
+          <w:trHeight w:val="557"/>
+        </w:trPr>
+        <w:tc>
+          <w:tcPr>
+            <w:tcW w:w="9350" w:type="dxa"/>
+            <w:gridSpan w:val="3"/>
+          </w:tcPr>
+          <w:p>
+            <w:r>
+              <w:t>Revisado por: Instructora Yuri Lorena Fierro</w:t>
+            </w:r>
+          </w:p>
+        </w:tc>
+      </w:tr>
+    </w:tbl>
+    <w:p>
+      <w:pPr>
+        <w:tabs>
+          <w:tab w:val="left" w:pos="1095"/>
+        </w:tabs>
+      </w:pPr>
+    </w:p>
+    <w:p>
+      <w:pPr>
+        <w:tabs>
+          <w:tab w:val="left" w:pos="1095"/>
+        </w:tabs>
+      </w:pPr>
+    </w:p>
+    <w:p>
+      <w:pPr>
+        <w:tabs>
+          <w:tab w:val="left" w:pos="1095"/>
+        </w:tabs>
+      </w:pPr>
+    </w:p>
+    <w:p>
+      <w:pPr>
+        <w:tabs>
+          <w:tab w:val="left" w:pos="1095"/>
+        </w:tabs>
+      </w:pPr>
+    </w:p>
+    <w:p>
+      <w:pPr>
+        <w:tabs>
+          <w:tab w:val="left" w:pos="1095"/>
+        </w:tabs>
+      </w:pPr>
+    </w:p>
+    <w:p>
+      <w:pPr>
+        <w:tabs>
+          <w:tab w:val="left" w:pos="1095"/>
+        </w:tabs>
+      </w:pPr>
+    </w:p>
+    <w:p>
+      <w:pPr>
+        <w:tabs>
+          <w:tab w:val="left" w:pos="1095"/>
+        </w:tabs>
+      </w:pPr>
+    </w:p>
+    <w:p>
+      <w:pPr>
+        <w:tabs>
+          <w:tab w:val="left" w:pos="1095"/>
+        </w:tabs>
+      </w:pPr>
+    </w:p>
+    <w:p>
+      <w:pPr>
+        <w:tabs>
+          <w:tab w:val="left" w:pos="1095"/>
+        </w:tabs>
+      </w:pPr>
+    </w:p>
+    <w:p>
+      <w:pPr>
+        <w:tabs>
+          <w:tab w:val="left" w:pos="1095"/>
+        </w:tabs>
+      </w:pPr>
+    </w:p>
+    <w:p>
+      <w:pPr>
+        <w:tabs>
+          <w:tab w:val="left" w:pos="1095"/>
+        </w:tabs>
+      </w:pPr>
+    </w:p>
+    <w:p>
+      <w:pPr>
+        <w:tabs>
+          <w:tab w:val="left" w:pos="1095"/>
+        </w:tabs>
+      </w:pPr>
+    </w:p>
+    <w:p>
+      <w:pPr>
+        <w:tabs>
+          <w:tab w:val="left" w:pos="1095"/>
+        </w:tabs>
+      </w:pPr>
+    </w:p>
+    <w:p>
+      <w:pPr>
+        <w:tabs>
+          <w:tab w:val="left" w:pos="1095"/>
+        </w:tabs>
+      </w:pPr>
+    </w:p>
+    <w:p>
+      <w:pPr>
+        <w:tabs>
+          <w:tab w:val="left" w:pos="1095"/>
+        </w:tabs>
+      </w:pPr>
+    </w:p>
+    <w:p>
+      <w:pPr>
+        <w:tabs>
+          <w:tab w:val="left" w:pos="1095"/>
+        </w:tabs>
+      </w:pPr>
+    </w:p>
+    <w:p>
+      <w:pPr>
+        <w:tabs>
+          <w:tab w:val="left" w:pos="1095"/>
+        </w:tabs>
+      </w:pPr>
+    </w:p>
+    <w:p>
+      <w:pPr>
+        <w:tabs>
+          <w:tab w:val="left" w:pos="1095"/>
+        </w:tabs>
+      </w:pPr>
+    </w:p>
+    <w:p>
+      <w:pPr>
+        <w:tabs>
+          <w:tab w:val="left" w:pos="1095"/>
+        </w:tabs>
+      </w:pPr>
+    </w:p>
+    <w:p>
+      <w:pPr>
+        <w:tabs>
+          <w:tab w:val="left" w:pos="1095"/>
+        </w:tabs>
+      </w:pPr>
+      <w:r>
+        <w:rPr>
+          <w:noProof/>
+        </w:rPr>
+        <w:drawing>
+          <wp:anchor distT="0" distB="0" distL="114300" distR="114300" simplePos="0" relativeHeight="251696128" behindDoc="1" locked="0" layoutInCell="1" allowOverlap="1" wp14:anchorId="27048BD5" wp14:editId="5AD24F61">
+            <wp:simplePos x="0" y="0"/>
+            <wp:positionH relativeFrom="margin">
+              <wp:align>center</wp:align>
+            </wp:positionH>
+            <wp:positionV relativeFrom="paragraph">
+              <wp:posOffset>258445</wp:posOffset>
+            </wp:positionV>
+            <wp:extent cx="6948805" cy="2571750"/>
+            <wp:effectExtent l="0" t="0" r="4445" b="0"/>
+            <wp:wrapTight wrapText="bothSides">
+              <wp:wrapPolygon edited="0">
+                <wp:start x="0" y="0"/>
+                <wp:lineTo x="0" y="21440"/>
+                <wp:lineTo x="21555" y="21440"/>
+                <wp:lineTo x="21555" y="0"/>
+                <wp:lineTo x="0" y="0"/>
+              </wp:wrapPolygon>
+            </wp:wrapTight>
+            <wp:docPr id="20" name="Imagen 20"/>
+            <wp:cNvGraphicFramePr>
+              <a:graphicFrameLocks xmlns:a="http://schemas.openxmlformats.org/drawingml/2006/main" noChangeAspect="1"/>
+            </wp:cNvGraphicFramePr>
+            <a:graphic xmlns:a="http://schemas.openxmlformats.org/drawingml/2006/main">
+              <a:graphicData uri="http://schemas.openxmlformats.org/drawingml/2006/picture">
+                <pic:pic xmlns:pic="http://schemas.openxmlformats.org/drawingml/2006/picture">
+                  <pic:nvPicPr>
+                    <pic:cNvPr id="0" name="Picture 5"/>
+                    <pic:cNvPicPr>
+                      <a:picLocks noChangeAspect="1" noChangeArrowheads="1"/>
+                    </pic:cNvPicPr>
+                  </pic:nvPicPr>
+                  <pic:blipFill>
+                    <a:blip r:embed="rId30">
+                      <a:extLst>
+                        <a:ext uri="{28A0092B-C50C-407E-A947-70E740481C1C}">
+                          <a14:useLocalDpi xmlns:a14="http://schemas.microsoft.com/office/drawing/2010/main" val="0"/>
+                        </a:ext>
+                      </a:extLst>
+                    </a:blip>
+                    <a:srcRect/>
+                    <a:stretch>
+                      <a:fillRect/>
+                    </a:stretch>
+                  </pic:blipFill>
+                  <pic:spPr bwMode="auto">
+                    <a:xfrm>
+                      <a:off x="0" y="0"/>
+                      <a:ext cx="6948805" cy="2571750"/>
+                    </a:xfrm>
+                    <a:prstGeom prst="rect">
+                      <a:avLst/>
+                    </a:prstGeom>
+                    <a:noFill/>
+                    <a:ln>
+                      <a:noFill/>
+                    </a:ln>
+                  </pic:spPr>
+                </pic:pic>
+              </a:graphicData>
+            </a:graphic>
+            <wp14:sizeRelH relativeFrom="page">
+              <wp14:pctWidth>0</wp14:pctWidth>
+            </wp14:sizeRelH>
+            <wp14:sizeRelV relativeFrom="page">
+              <wp14:pctHeight>0</wp14:pctHeight>
+            </wp14:sizeRelV>
+          </wp:anchor>
+        </w:drawing>
+      </w:r>
+    </w:p>
+    <w:p>
+      <w:pPr>
+        <w:tabs>
+          <w:tab w:val="left" w:pos="1095"/>
+        </w:tabs>
+      </w:pPr>
+    </w:p>
+    <w:p>
+      <w:pPr>
+        <w:tabs>
+          <w:tab w:val="left" w:pos="1095"/>
+        </w:tabs>
+      </w:pPr>
+    </w:p>
+    <w:p>
+      <w:pPr>
+        <w:tabs>
+          <w:tab w:val="left" w:pos="1095"/>
+        </w:tabs>
+      </w:pPr>
+    </w:p>
+    <w:p>
+      <w:pPr>
+        <w:tabs>
+          <w:tab w:val="left" w:pos="1095"/>
+        </w:tabs>
+      </w:pPr>
+    </w:p>
+    <w:p>
+      <w:pPr>
+        <w:tabs>
+          <w:tab w:val="left" w:pos="1095"/>
+        </w:tabs>
+      </w:pPr>
+    </w:p>
+    <w:p>
+      <w:pPr>
+        <w:tabs>
+          <w:tab w:val="left" w:pos="1095"/>
+        </w:tabs>
+      </w:pPr>
+    </w:p>
+    <w:p>
+      <w:pPr>
+        <w:tabs>
+          <w:tab w:val="left" w:pos="1095"/>
+        </w:tabs>
+      </w:pPr>
+    </w:p>
+    <w:p>
+      <w:pPr>
+        <w:tabs>
+          <w:tab w:val="left" w:pos="1095"/>
+        </w:tabs>
+      </w:pPr>
+    </w:p>
+    <w:p>
+      <w:pPr>
+        <w:tabs>
+          <w:tab w:val="left" w:pos="1095"/>
+        </w:tabs>
+      </w:pPr>
+    </w:p>
+    <w:tbl>
+      <w:tblPr>
+        <w:tblStyle w:val="Tablaconcuadrcula"/>
+        <w:tblW w:w="0" w:type="auto"/>
+        <w:tblLook w:val="04A0" w:firstRow="1" w:lastRow="0" w:firstColumn="1" w:lastColumn="0" w:noHBand="0" w:noVBand="1"/>
+      </w:tblPr>
+      <w:tblGrid>
+        <w:gridCol w:w="1696"/>
+        <w:gridCol w:w="3200"/>
+        <w:gridCol w:w="4454"/>
+      </w:tblGrid>
+      <w:tr>
+        <w:trPr>
+          <w:trHeight w:val="699"/>
+        </w:trPr>
+        <w:tc>
+          <w:tcPr>
+            <w:tcW w:w="1696" w:type="dxa"/>
+          </w:tcPr>
+          <w:p>
+            <w:r>
+              <w:lastRenderedPageBreak/>
+              <w:t>Caso de uso 0</w:t>
+            </w:r>
+            <w:r>
+              <w:t>22</w:t>
+            </w:r>
+          </w:p>
+        </w:tc>
+        <w:tc>
+          <w:tcPr>
+            <w:tcW w:w="7654" w:type="dxa"/>
+            <w:gridSpan w:val="2"/>
+          </w:tcPr>
+          <w:p>
+            <w:r>
+              <w:t xml:space="preserve">Eliminar </w:t>
+            </w:r>
+            <w:r>
+              <w:t>Propuestas</w:t>
+            </w:r>
+          </w:p>
+        </w:tc>
+      </w:tr>
+      <w:tr>
+        <w:trPr>
+          <w:trHeight w:val="695"/>
+        </w:trPr>
+        <w:tc>
+          <w:tcPr>
+            <w:tcW w:w="1696" w:type="dxa"/>
+          </w:tcPr>
+          <w:p>
+            <w:r>
+              <w:t>2 de jun. de 19</w:t>
+            </w:r>
+          </w:p>
+        </w:tc>
+        <w:tc>
+          <w:tcPr>
+            <w:tcW w:w="7654" w:type="dxa"/>
+            <w:gridSpan w:val="2"/>
+          </w:tcPr>
+          <w:p>
+            <w:r>
+              <w:t>Fuentes: Jose Danilo Dussan, Carlos Mauricio Roa</w:t>
+            </w:r>
+          </w:p>
+        </w:tc>
+      </w:tr>
+      <w:tr>
+        <w:trPr>
+          <w:trHeight w:val="563"/>
+        </w:trPr>
+        <w:tc>
+          <w:tcPr>
+            <w:tcW w:w="1696" w:type="dxa"/>
+          </w:tcPr>
+          <w:p>
+            <w:r>
+              <w:t>Actores</w:t>
+            </w:r>
+          </w:p>
+        </w:tc>
+        <w:tc>
+          <w:tcPr>
+            <w:tcW w:w="7654" w:type="dxa"/>
+            <w:gridSpan w:val="2"/>
+          </w:tcPr>
+          <w:p>
+            <w:r>
+              <w:t>Administrador</w:t>
+            </w:r>
+            <w:r>
+              <w:t>, Candidato</w:t>
+            </w:r>
+          </w:p>
+        </w:tc>
+      </w:tr>
+      <w:tr>
+        <w:trPr>
+          <w:trHeight w:val="556"/>
+        </w:trPr>
+        <w:tc>
+          <w:tcPr>
+            <w:tcW w:w="1696" w:type="dxa"/>
+          </w:tcPr>
+          <w:p>
+            <w:r>
+              <w:t>Objetivo:</w:t>
+            </w:r>
+          </w:p>
+        </w:tc>
+        <w:tc>
+          <w:tcPr>
+            <w:tcW w:w="7654" w:type="dxa"/>
+            <w:gridSpan w:val="2"/>
+          </w:tcPr>
+          <w:p>
+            <w:r>
+              <w:t xml:space="preserve">Eliminar </w:t>
+            </w:r>
+            <w:r>
+              <w:t>las propuestas de los candidatos</w:t>
+            </w:r>
+            <w:r>
+              <w:t xml:space="preserve"> que participan en el proceso</w:t>
+            </w:r>
+          </w:p>
+        </w:tc>
+      </w:tr>
+      <w:tr>
+        <w:trPr>
+          <w:trHeight w:val="692"/>
+        </w:trPr>
+        <w:tc>
+          <w:tcPr>
+            <w:tcW w:w="1696" w:type="dxa"/>
+          </w:tcPr>
+          <w:p>
+            <w:r>
+              <w:t>Precondición:</w:t>
+            </w:r>
+          </w:p>
+        </w:tc>
+        <w:tc>
+          <w:tcPr>
+            <w:tcW w:w="7654" w:type="dxa"/>
+            <w:gridSpan w:val="2"/>
+          </w:tcPr>
+          <w:p>
+            <w:r>
+              <w:t>Iniciar Sesión, existencia de un candidato</w:t>
+            </w:r>
+          </w:p>
+        </w:tc>
+      </w:tr>
+      <w:tr>
+        <w:trPr>
+          <w:trHeight w:val="561"/>
+        </w:trPr>
+        <w:tc>
+          <w:tcPr>
+            <w:tcW w:w="1696" w:type="dxa"/>
+          </w:tcPr>
+          <w:p>
+            <w:r>
+              <w:t>Post condición</w:t>
+            </w:r>
+          </w:p>
+        </w:tc>
+        <w:tc>
+          <w:tcPr>
+            <w:tcW w:w="7654" w:type="dxa"/>
+            <w:gridSpan w:val="2"/>
+          </w:tcPr>
+          <w:p>
+            <w:r>
+              <w:t>Eliminación del candidato exitosa</w:t>
+            </w:r>
+          </w:p>
+        </w:tc>
+      </w:tr>
+      <w:tr>
+        <w:tc>
+          <w:tcPr>
+            <w:tcW w:w="9350" w:type="dxa"/>
+            <w:gridSpan w:val="3"/>
+            <w:tcBorders>
+              <w:right w:val="single" w:sz="4" w:space="0" w:color="auto"/>
+            </w:tcBorders>
+          </w:tcPr>
+          <w:p>
+            <w:r>
+              <w:t>Flujo de eventos</w:t>
+            </w:r>
+          </w:p>
+        </w:tc>
+      </w:tr>
+      <w:tr>
+        <w:tc>
+          <w:tcPr>
+            <w:tcW w:w="4896" w:type="dxa"/>
+            <w:gridSpan w:val="2"/>
+          </w:tcPr>
+          <w:p>
+            <w:r>
+              <w:t>Acción de actor</w:t>
+            </w:r>
+          </w:p>
+        </w:tc>
+        <w:tc>
+          <w:tcPr>
+            <w:tcW w:w="4454" w:type="dxa"/>
+            <w:tcBorders>
+              <w:right w:val="single" w:sz="4" w:space="0" w:color="auto"/>
+            </w:tcBorders>
+          </w:tcPr>
+          <w:p>
+            <w:r>
+              <w:t>Acción del sistema</w:t>
+            </w:r>
+          </w:p>
+        </w:tc>
+      </w:tr>
+      <w:tr>
+        <w:trPr>
+          <w:trHeight w:val="2561"/>
+        </w:trPr>
+        <w:tc>
+          <w:tcPr>
+            <w:tcW w:w="4896" w:type="dxa"/>
+            <w:gridSpan w:val="2"/>
+          </w:tcPr>
+          <w:p>
+            <w:r>
+              <w:t xml:space="preserve">1: ingresar </w:t>
+            </w:r>
+            <w:r>
+              <w:t>apartado de eliminación</w:t>
+            </w:r>
+            <w:r>
+              <w:t xml:space="preserve"> de eliminación de </w:t>
+            </w:r>
+            <w:r>
+              <w:t>propuestas</w:t>
+            </w:r>
+          </w:p>
+          <w:p>
+            <w:r>
+              <w:t xml:space="preserve">3: realizar la operación de eliminar </w:t>
+            </w:r>
+            <w:r>
+              <w:t>propuesta</w:t>
+            </w:r>
+          </w:p>
+          <w:p>
+            <w:pPr>
+              <w:jc w:val="both"/>
+            </w:pPr>
+            <w:r>
+              <w:t xml:space="preserve">5: confirmar </w:t>
+            </w:r>
+            <w:r>
+              <w:t>eliminación</w:t>
+            </w:r>
+          </w:p>
+        </w:tc>
+        <w:tc>
+          <w:tcPr>
+            <w:tcW w:w="4454" w:type="dxa"/>
+          </w:tcPr>
+          <w:p>
+            <w:r>
+              <w:t>2: Cargar el formulario de eliminación de candidatos</w:t>
+            </w:r>
+          </w:p>
+          <w:p>
+            <w:r>
+              <w:t>4: Validar la acción del usuario</w:t>
+            </w:r>
+          </w:p>
+          <w:p>
+            <w:r>
+              <w:t>6: Almacenar la información</w:t>
+            </w:r>
+          </w:p>
+          <w:p>
+            <w:r>
+              <w:t>7: Notificar al usuario el resultado de la operación</w:t>
+            </w:r>
+          </w:p>
+          <w:p/>
+        </w:tc>
+      </w:tr>
+      <w:tr>
+        <w:trPr>
+          <w:trHeight w:val="967"/>
+        </w:trPr>
+        <w:tc>
+          <w:tcPr>
+            <w:tcW w:w="9350" w:type="dxa"/>
+            <w:gridSpan w:val="3"/>
+          </w:tcPr>
+          <w:p>
+            <w:r>
+              <w:t xml:space="preserve">Excepciones: </w:t>
+            </w:r>
+          </w:p>
+          <w:p>
+            <w:pPr>
+              <w:pStyle w:val="Prrafodelista"/>
+              <w:numPr>
+                <w:ilvl w:val="0"/>
+                <w:numId w:val="2"/>
+              </w:numPr>
+            </w:pPr>
+            <w:r>
+              <w:t>En caso de que no se pueda cargar la información de</w:t>
+            </w:r>
+            <w:r>
+              <w:t xml:space="preserve"> la propuesta </w:t>
+            </w:r>
+            <w:r>
+              <w:t>mostrar una excepción (no se pudo cargar la información de</w:t>
+            </w:r>
+            <w:r>
+              <w:t xml:space="preserve"> la propuesta</w:t>
+            </w:r>
+          </w:p>
+        </w:tc>
+      </w:tr>
+      <w:tr>
+        <w:trPr>
+          <w:trHeight w:val="557"/>
+        </w:trPr>
+        <w:tc>
+          <w:tcPr>
+            <w:tcW w:w="9350" w:type="dxa"/>
+            <w:gridSpan w:val="3"/>
+          </w:tcPr>
+          <w:p>
+            <w:r>
+              <w:t>Revisado por: Instructora Yuri Lorena Fierro</w:t>
+            </w:r>
+          </w:p>
+        </w:tc>
+      </w:tr>
+    </w:tbl>
+    <w:p>
+      <w:pPr>
+        <w:tabs>
+          <w:tab w:val="left" w:pos="1095"/>
+        </w:tabs>
+      </w:pPr>
+    </w:p>
+    <w:p>
+      <w:pPr>
+        <w:tabs>
+          <w:tab w:val="left" w:pos="1095"/>
+        </w:tabs>
+      </w:pPr>
+    </w:p>
+    <w:p>
+      <w:pPr>
+        <w:tabs>
+          <w:tab w:val="left" w:pos="1095"/>
+        </w:tabs>
+      </w:pPr>
+    </w:p>
+    <w:p>
+      <w:pPr>
+        <w:tabs>
+          <w:tab w:val="left" w:pos="1095"/>
+        </w:tabs>
+      </w:pPr>
+    </w:p>
+    <w:p>
+      <w:pPr>
+        <w:tabs>
+          <w:tab w:val="left" w:pos="1095"/>
+        </w:tabs>
+      </w:pPr>
+    </w:p>
+    <w:p>
+      <w:pPr>
+        <w:tabs>
+          <w:tab w:val="left" w:pos="1095"/>
+        </w:tabs>
+      </w:pPr>
+    </w:p>
+    <w:p>
+      <w:pPr>
+        <w:tabs>
+          <w:tab w:val="left" w:pos="1095"/>
+        </w:tabs>
+      </w:pPr>
+    </w:p>
+    <w:p>
+      <w:pPr>
+        <w:tabs>
+          <w:tab w:val="left" w:pos="1095"/>
+        </w:tabs>
+      </w:pPr>
+    </w:p>
+    <w:p>
+      <w:pPr>
+        <w:tabs>
+          <w:tab w:val="left" w:pos="1095"/>
+        </w:tabs>
+      </w:pPr>
+    </w:p>
+    <w:p>
+      <w:pPr>
+        <w:tabs>
+          <w:tab w:val="left" w:pos="1095"/>
+        </w:tabs>
+      </w:pPr>
+    </w:p>
+    <w:p>
+      <w:pPr>
+        <w:tabs>
+          <w:tab w:val="left" w:pos="1095"/>
+        </w:tabs>
+      </w:pPr>
+    </w:p>
+    <w:p>
+      <w:pPr>
+        <w:tabs>
+          <w:tab w:val="left" w:pos="1095"/>
+        </w:tabs>
+      </w:pPr>
+    </w:p>
+    <w:p>
+      <w:pPr>
+        <w:tabs>
+          <w:tab w:val="left" w:pos="1095"/>
+        </w:tabs>
+      </w:pPr>
+    </w:p>
+    <w:p>
+      <w:pPr>
+        <w:tabs>
+          <w:tab w:val="left" w:pos="1095"/>
+        </w:tabs>
+      </w:pPr>
+    </w:p>
+    <w:p>
+      <w:pPr>
+        <w:tabs>
+          <w:tab w:val="left" w:pos="1095"/>
+        </w:tabs>
+      </w:pPr>
+    </w:p>
+    <w:p>
+      <w:pPr>
+        <w:tabs>
+          <w:tab w:val="left" w:pos="1095"/>
+        </w:tabs>
+      </w:pPr>
+    </w:p>
+    <w:p>
+      <w:pPr>
+        <w:tabs>
+          <w:tab w:val="left" w:pos="1095"/>
+        </w:tabs>
+      </w:pPr>
+    </w:p>
+    <w:p>
+      <w:pPr>
+        <w:tabs>
+          <w:tab w:val="left" w:pos="1095"/>
+        </w:tabs>
+      </w:pPr>
+    </w:p>
+    <w:p>
+      <w:pPr>
+        <w:tabs>
+          <w:tab w:val="left" w:pos="1095"/>
+        </w:tabs>
+      </w:pPr>
+      <w:r>
+        <w:rPr>
+          <w:noProof/>
+        </w:rPr>
+        <w:drawing>
+          <wp:anchor distT="0" distB="0" distL="114300" distR="114300" simplePos="0" relativeHeight="251697152" behindDoc="0" locked="0" layoutInCell="1" allowOverlap="1" wp14:anchorId="287F8B53" wp14:editId="2F11F05B">
+            <wp:simplePos x="0" y="0"/>
+            <wp:positionH relativeFrom="margin">
+              <wp:align>right</wp:align>
+            </wp:positionH>
+            <wp:positionV relativeFrom="paragraph">
+              <wp:posOffset>334010</wp:posOffset>
+            </wp:positionV>
+            <wp:extent cx="5943600" cy="2982595"/>
+            <wp:effectExtent l="0" t="0" r="0" b="8255"/>
+            <wp:wrapSquare wrapText="bothSides"/>
+            <wp:docPr id="25" name="Imagen 25"/>
+            <wp:cNvGraphicFramePr>
+              <a:graphicFrameLocks xmlns:a="http://schemas.openxmlformats.org/drawingml/2006/main" noChangeAspect="1"/>
+            </wp:cNvGraphicFramePr>
+            <a:graphic xmlns:a="http://schemas.openxmlformats.org/drawingml/2006/main">
+              <a:graphicData uri="http://schemas.openxmlformats.org/drawingml/2006/picture">
+                <pic:pic xmlns:pic="http://schemas.openxmlformats.org/drawingml/2006/picture">
+                  <pic:nvPicPr>
+                    <pic:cNvPr id="0" name="Picture 7"/>
+                    <pic:cNvPicPr>
+                      <a:picLocks noChangeAspect="1" noChangeArrowheads="1"/>
+                    </pic:cNvPicPr>
+                  </pic:nvPicPr>
+                  <pic:blipFill>
+                    <a:blip r:embed="rId31">
+                      <a:extLst>
+                        <a:ext uri="{28A0092B-C50C-407E-A947-70E740481C1C}">
+                          <a14:useLocalDpi xmlns:a14="http://schemas.microsoft.com/office/drawing/2010/main" val="0"/>
+                        </a:ext>
+                      </a:extLst>
+                    </a:blip>
+                    <a:srcRect/>
+                    <a:stretch>
+                      <a:fillRect/>
+                    </a:stretch>
+                  </pic:blipFill>
+                  <pic:spPr bwMode="auto">
+                    <a:xfrm>
+                      <a:off x="0" y="0"/>
+                      <a:ext cx="5943600" cy="2982595"/>
+                    </a:xfrm>
+                    <a:prstGeom prst="rect">
+                      <a:avLst/>
+                    </a:prstGeom>
+                    <a:noFill/>
+                    <a:ln>
+                      <a:noFill/>
+                    </a:ln>
+                  </pic:spPr>
+                </pic:pic>
+              </a:graphicData>
+            </a:graphic>
+            <wp14:sizeRelH relativeFrom="page">
+              <wp14:pctWidth>0</wp14:pctWidth>
+            </wp14:sizeRelH>
+            <wp14:sizeRelV relativeFrom="page">
+              <wp14:pctHeight>0</wp14:pctHeight>
+            </wp14:sizeRelV>
+          </wp:anchor>
+        </w:drawing>
+      </w:r>
+    </w:p>
+    <w:p>
+      <w:pPr>
+        <w:tabs>
+          <w:tab w:val="left" w:pos="1095"/>
+        </w:tabs>
+      </w:pPr>
+    </w:p>
+    <w:p>
+      <w:pPr>
+        <w:tabs>
+          <w:tab w:val="left" w:pos="1095"/>
+        </w:tabs>
+      </w:pPr>
+    </w:p>
+    <w:p>
+      <w:pPr>
+        <w:tabs>
+          <w:tab w:val="left" w:pos="1095"/>
+        </w:tabs>
+      </w:pPr>
+    </w:p>
+    <w:p>
+      <w:pPr>
+        <w:tabs>
+          <w:tab w:val="left" w:pos="1095"/>
+        </w:tabs>
+      </w:pPr>
+    </w:p>
+    <w:p>
+      <w:pPr>
+        <w:tabs>
+          <w:tab w:val="left" w:pos="1095"/>
+        </w:tabs>
+      </w:pPr>
+    </w:p>
+    <w:p>
+      <w:pPr>
+        <w:tabs>
+          <w:tab w:val="left" w:pos="1095"/>
+        </w:tabs>
+      </w:pPr>
+    </w:p>
+    <w:p>
+      <w:pPr>
+        <w:tabs>
+          <w:tab w:val="left" w:pos="1095"/>
+        </w:tabs>
+      </w:pPr>
+    </w:p>
+    <w:p>
+      <w:pPr>
+        <w:tabs>
+          <w:tab w:val="left" w:pos="1095"/>
+        </w:tabs>
+      </w:pPr>
+    </w:p>
+    <w:tbl>
+      <w:tblPr>
+        <w:tblStyle w:val="Tablaconcuadrcula"/>
+        <w:tblW w:w="0" w:type="auto"/>
+        <w:tblLook w:val="04A0" w:firstRow="1" w:lastRow="0" w:firstColumn="1" w:lastColumn="0" w:noHBand="0" w:noVBand="1"/>
+      </w:tblPr>
+      <w:tblGrid>
+        <w:gridCol w:w="1696"/>
+        <w:gridCol w:w="3200"/>
+        <w:gridCol w:w="4454"/>
+      </w:tblGrid>
+      <w:tr>
+        <w:trPr>
+          <w:trHeight w:val="699"/>
+        </w:trPr>
+        <w:tc>
+          <w:tcPr>
+            <w:tcW w:w="1696" w:type="dxa"/>
+          </w:tcPr>
+          <w:p>
+            <w:r>
+              <w:lastRenderedPageBreak/>
+              <w:t>Caso de uso 02</w:t>
+            </w:r>
+            <w:r>
+              <w:t>3</w:t>
+            </w:r>
+          </w:p>
+        </w:tc>
+        <w:tc>
+          <w:tcPr>
+            <w:tcW w:w="7654" w:type="dxa"/>
+            <w:gridSpan w:val="2"/>
+          </w:tcPr>
+          <w:p>
+            <w:r>
+              <w:t>Generar reporte de votación</w:t>
+            </w:r>
+          </w:p>
+        </w:tc>
+      </w:tr>
+      <w:tr>
+        <w:trPr>
+          <w:trHeight w:val="695"/>
+        </w:trPr>
+        <w:tc>
+          <w:tcPr>
+            <w:tcW w:w="1696" w:type="dxa"/>
+          </w:tcPr>
+          <w:p>
+            <w:r>
+              <w:t>2 de jun. de 19</w:t>
+            </w:r>
+          </w:p>
+        </w:tc>
+        <w:tc>
+          <w:tcPr>
+            <w:tcW w:w="7654" w:type="dxa"/>
+            <w:gridSpan w:val="2"/>
+          </w:tcPr>
+          <w:p>
+            <w:r>
+              <w:t>Fuentes: Jose Danilo Dussan, Carlos Mauricio Roa</w:t>
+            </w:r>
+          </w:p>
+        </w:tc>
+      </w:tr>
+      <w:tr>
+        <w:trPr>
+          <w:trHeight w:val="563"/>
+        </w:trPr>
+        <w:tc>
+          <w:tcPr>
+            <w:tcW w:w="1696" w:type="dxa"/>
+          </w:tcPr>
+          <w:p>
+            <w:r>
+              <w:t>Actores</w:t>
+            </w:r>
+          </w:p>
+        </w:tc>
+        <w:tc>
+          <w:tcPr>
+            <w:tcW w:w="7654" w:type="dxa"/>
+            <w:gridSpan w:val="2"/>
+          </w:tcPr>
+          <w:p>
+            <w:pPr>
+              <w:ind w:left="708" w:hanging="708"/>
+            </w:pPr>
+            <w:r>
+              <w:t xml:space="preserve">Administrador, </w:t>
+            </w:r>
+            <w:r>
+              <w:t>votante, usuario invitado</w:t>
+            </w:r>
+          </w:p>
+        </w:tc>
+      </w:tr>
+      <w:tr>
+        <w:trPr>
+          <w:trHeight w:val="556"/>
+        </w:trPr>
+        <w:tc>
+          <w:tcPr>
+            <w:tcW w:w="1696" w:type="dxa"/>
+          </w:tcPr>
+          <w:p>
+            <w:r>
+              <w:t>Objetivo:</w:t>
+            </w:r>
+          </w:p>
+        </w:tc>
+        <w:tc>
+          <w:tcPr>
+            <w:tcW w:w="7654" w:type="dxa"/>
+            <w:gridSpan w:val="2"/>
+          </w:tcPr>
+          <w:p>
+            <w:r>
+              <w:t>Mostrar un reporte con referencia a un proceso de votación ya finalizado</w:t>
+            </w:r>
+          </w:p>
+        </w:tc>
+      </w:tr>
+      <w:tr>
+        <w:trPr>
+          <w:trHeight w:val="692"/>
+        </w:trPr>
+        <w:tc>
+          <w:tcPr>
+            <w:tcW w:w="1696" w:type="dxa"/>
+          </w:tcPr>
+          <w:p>
+            <w:r>
+              <w:t>Precondición:</w:t>
+            </w:r>
+          </w:p>
+        </w:tc>
+        <w:tc>
+          <w:tcPr>
+            <w:tcW w:w="7654" w:type="dxa"/>
+            <w:gridSpan w:val="2"/>
+          </w:tcPr>
+          <w:p>
+            <w:r>
+              <w:t>Existencia de un proceso de votación</w:t>
+            </w:r>
+          </w:p>
+        </w:tc>
+      </w:tr>
+      <w:tr>
+        <w:trPr>
+          <w:trHeight w:val="561"/>
+        </w:trPr>
+        <w:tc>
+          <w:tcPr>
+            <w:tcW w:w="1696" w:type="dxa"/>
+          </w:tcPr>
+          <w:p>
+            <w:r>
+              <w:t>Post condición</w:t>
+            </w:r>
+          </w:p>
+        </w:tc>
+        <w:tc>
+          <w:tcPr>
+            <w:tcW w:w="7654" w:type="dxa"/>
+            <w:gridSpan w:val="2"/>
+          </w:tcPr>
+          <w:p>
+            <w:r>
+              <w:t xml:space="preserve">Mostrar reporte de </w:t>
+            </w:r>
+            <w:r>
+              <w:t>votación</w:t>
+            </w:r>
+          </w:p>
+        </w:tc>
+      </w:tr>
+      <w:tr>
+        <w:tc>
+          <w:tcPr>
+            <w:tcW w:w="9350" w:type="dxa"/>
+            <w:gridSpan w:val="3"/>
+            <w:tcBorders>
+              <w:right w:val="single" w:sz="4" w:space="0" w:color="auto"/>
+            </w:tcBorders>
+          </w:tcPr>
+          <w:p>
+            <w:r>
+              <w:t>Flujo de eventos</w:t>
+            </w:r>
+          </w:p>
+        </w:tc>
+      </w:tr>
+      <w:tr>
+        <w:tc>
+          <w:tcPr>
+            <w:tcW w:w="4896" w:type="dxa"/>
+            <w:gridSpan w:val="2"/>
+          </w:tcPr>
+          <w:p>
+            <w:r>
+              <w:t>Acción de actor</w:t>
+            </w:r>
+          </w:p>
+        </w:tc>
+        <w:tc>
+          <w:tcPr>
+            <w:tcW w:w="4454" w:type="dxa"/>
+            <w:tcBorders>
+              <w:right w:val="single" w:sz="4" w:space="0" w:color="auto"/>
+            </w:tcBorders>
+          </w:tcPr>
+          <w:p>
+            <w:r>
+              <w:t>Acción del sistema</w:t>
+            </w:r>
+          </w:p>
+        </w:tc>
+      </w:tr>
+      <w:tr>
+        <w:trPr>
+          <w:trHeight w:val="2561"/>
+        </w:trPr>
+        <w:tc>
+          <w:tcPr>
+            <w:tcW w:w="4896" w:type="dxa"/>
+            <w:gridSpan w:val="2"/>
+          </w:tcPr>
+          <w:p>
+            <w:r>
+              <w:t xml:space="preserve">1: ingresar </w:t>
+            </w:r>
+            <w:r>
+              <w:t>a generar reporte de votación</w:t>
+            </w:r>
+          </w:p>
+          <w:p>
+            <w:r>
+              <w:t xml:space="preserve">3: Ingresar los datos de la consulta:( </w:t>
+            </w:r>
+          </w:p>
+          <w:p>
+            <w:pPr>
+              <w:pStyle w:val="Prrafodelista"/>
+              <w:numPr>
+                <w:ilvl w:val="0"/>
+                <w:numId w:val="18"/>
+              </w:numPr>
+              <w:jc w:val="both"/>
+            </w:pPr>
+            <w:r>
+              <w:t>Fecha de inicio y fecha fin</w:t>
+            </w:r>
+          </w:p>
+          <w:p>
+            <w:pPr>
+              <w:pStyle w:val="Prrafodelista"/>
+              <w:numPr>
+                <w:ilvl w:val="0"/>
+                <w:numId w:val="18"/>
+              </w:numPr>
+              <w:jc w:val="both"/>
+            </w:pPr>
+            <w:r>
+              <w:t>Fecha especifica</w:t>
+            </w:r>
+          </w:p>
+          <w:p>
+            <w:pPr>
+              <w:pStyle w:val="Prrafodelista"/>
+              <w:numPr>
+                <w:ilvl w:val="0"/>
+                <w:numId w:val="18"/>
+              </w:numPr>
+              <w:jc w:val="both"/>
+            </w:pPr>
+            <w:r>
+              <w:t xml:space="preserve">año) </w:t>
+            </w:r>
+          </w:p>
+          <w:p>
+            <w:pPr>
+              <w:jc w:val="both"/>
+            </w:pPr>
+            <w:r>
+              <w:t>Los datos de consulta son opcionales</w:t>
+            </w:r>
+          </w:p>
+        </w:tc>
+        <w:tc>
+          <w:tcPr>
+            <w:tcW w:w="4454" w:type="dxa"/>
+          </w:tcPr>
+          <w:p>
+            <w:r>
+              <w:t xml:space="preserve">2: Cargar el formulario </w:t>
+            </w:r>
+            <w:r>
+              <w:t xml:space="preserve">de reportes de </w:t>
+            </w:r>
+            <w:r>
+              <w:t>votación</w:t>
+            </w:r>
+          </w:p>
+          <w:p>
+            <w:r>
+              <w:t>4: Validar datos de la consulta</w:t>
+            </w:r>
+          </w:p>
+          <w:p>
+            <w:r>
+              <w:t>5: Realiza la consulta</w:t>
+            </w:r>
+          </w:p>
+          <w:p>
+            <w:r>
+              <w:t xml:space="preserve">6: </w:t>
+            </w:r>
+            <w:r>
+              <w:t xml:space="preserve">Generar el reporte de </w:t>
+            </w:r>
+            <w:r>
+              <w:t>votación</w:t>
+            </w:r>
+            <w:r>
+              <w:t xml:space="preserve"> en pantalla</w:t>
+            </w:r>
+          </w:p>
+          <w:p/>
+        </w:tc>
+      </w:tr>
+      <w:tr>
+        <w:trPr>
+          <w:trHeight w:val="967"/>
+        </w:trPr>
+        <w:tc>
+          <w:tcPr>
+            <w:tcW w:w="9350" w:type="dxa"/>
+            <w:gridSpan w:val="3"/>
+          </w:tcPr>
+          <w:p>
+            <w:r>
+              <w:t xml:space="preserve">Excepciones: </w:t>
+            </w:r>
+          </w:p>
+          <w:p>
+            <w:pPr>
+              <w:pStyle w:val="Prrafodelista"/>
+              <w:numPr>
+                <w:ilvl w:val="0"/>
+                <w:numId w:val="2"/>
+              </w:numPr>
+            </w:pPr>
+            <w:r>
+              <w:t>En caso tal de que la consulta no se ingrese ningún valor opcional el sistema debe mostrar un mensaje con la siguiente información (Se realizara la consulta de todos los procesos hasta la fecha)</w:t>
+            </w:r>
+          </w:p>
+          <w:p>
+            <w:pPr>
+              <w:pStyle w:val="Prrafodelista"/>
+              <w:numPr>
+                <w:ilvl w:val="0"/>
+                <w:numId w:val="2"/>
+              </w:numPr>
+            </w:pPr>
+            <w:r>
+              <w:t xml:space="preserve">En caso tal de que la consulta no arroje ningún resultado se mostrara una tabla </w:t>
+            </w:r>
+            <w:r>
+              <w:t>vacía con</w:t>
+            </w:r>
+            <w:r>
+              <w:t xml:space="preserve"> el siguiente mensaje (no se encontró ningún resultado con los parámetros de búsqueda) </w:t>
+            </w:r>
+          </w:p>
+          <w:p>
+            <w:pPr>
+              <w:pStyle w:val="Prrafodelista"/>
+            </w:pPr>
+          </w:p>
+        </w:tc>
+      </w:tr>
+      <w:tr>
+        <w:trPr>
+          <w:trHeight w:val="557"/>
+        </w:trPr>
+        <w:tc>
+          <w:tcPr>
+            <w:tcW w:w="9350" w:type="dxa"/>
+            <w:gridSpan w:val="3"/>
+          </w:tcPr>
+          <w:p>
+            <w:r>
+              <w:t>Revisado por: Instructora Yuri Lorena Fierro</w:t>
+            </w:r>
+          </w:p>
+        </w:tc>
+      </w:tr>
+    </w:tbl>
+    <w:p>
+      <w:pPr>
+        <w:tabs>
+          <w:tab w:val="left" w:pos="1095"/>
+        </w:tabs>
+      </w:pPr>
+    </w:p>
+    <w:p>
+      <w:pPr>
+        <w:tabs>
+          <w:tab w:val="left" w:pos="1095"/>
+        </w:tabs>
+      </w:pPr>
+    </w:p>
+    <w:p>
+      <w:pPr>
+        <w:tabs>
+          <w:tab w:val="left" w:pos="1095"/>
+        </w:tabs>
+      </w:pPr>
+    </w:p>
+    <w:p>
+      <w:pPr>
+        <w:tabs>
+          <w:tab w:val="left" w:pos="1095"/>
+        </w:tabs>
+      </w:pPr>
+    </w:p>
+    <w:p>
+      <w:pPr>
+        <w:tabs>
+          <w:tab w:val="left" w:pos="1095"/>
+        </w:tabs>
+      </w:pPr>
+    </w:p>
+    <w:p>
+      <w:pPr>
+        <w:tabs>
+          <w:tab w:val="left" w:pos="1095"/>
+        </w:tabs>
+      </w:pPr>
+    </w:p>
+    <w:p>
+      <w:pPr>
+        <w:tabs>
+          <w:tab w:val="left" w:pos="1095"/>
+        </w:tabs>
+      </w:pPr>
+    </w:p>
+    <w:p>
+      <w:pPr>
+        <w:tabs>
+          <w:tab w:val="left" w:pos="1095"/>
+        </w:tabs>
+      </w:pPr>
+    </w:p>
+    <w:p>
+      <w:pPr>
+        <w:tabs>
+          <w:tab w:val="left" w:pos="1095"/>
+        </w:tabs>
+      </w:pPr>
+    </w:p>
+    <w:p>
+      <w:pPr>
+        <w:tabs>
+          <w:tab w:val="left" w:pos="1095"/>
+        </w:tabs>
+      </w:pPr>
+    </w:p>
+    <w:p>
+      <w:pPr>
+        <w:tabs>
+          <w:tab w:val="left" w:pos="1095"/>
+        </w:tabs>
+      </w:pPr>
+    </w:p>
+    <w:p>
+      <w:pPr>
+        <w:tabs>
+          <w:tab w:val="left" w:pos="1095"/>
+        </w:tabs>
+      </w:pPr>
+    </w:p>
+    <w:p>
+      <w:pPr>
+        <w:tabs>
+          <w:tab w:val="left" w:pos="1095"/>
+        </w:tabs>
+      </w:pPr>
+    </w:p>
+    <w:p>
+      <w:pPr>
+        <w:tabs>
+          <w:tab w:val="left" w:pos="1095"/>
+        </w:tabs>
+      </w:pPr>
+    </w:p>
+    <w:p>
+      <w:pPr>
+        <w:tabs>
+          <w:tab w:val="left" w:pos="1095"/>
+        </w:tabs>
+      </w:pPr>
+    </w:p>
+    <w:p>
+      <w:pPr>
+        <w:tabs>
+          <w:tab w:val="left" w:pos="1095"/>
+        </w:tabs>
+      </w:pPr>
+    </w:p>
+    <w:p>
+      <w:pPr>
+        <w:tabs>
+          <w:tab w:val="left" w:pos="1095"/>
+        </w:tabs>
+      </w:pPr>
+    </w:p>
+    <w:p>
+      <w:pPr>
+        <w:tabs>
+          <w:tab w:val="left" w:pos="1095"/>
+        </w:tabs>
+      </w:pPr>
+      <w:bookmarkStart w:id="1" w:name="_GoBack"/>
+      <w:r>
+        <w:rPr>
+          <w:noProof/>
+        </w:rPr>
+        <w:drawing>
+          <wp:anchor distT="0" distB="0" distL="114300" distR="114300" simplePos="0" relativeHeight="251698176" behindDoc="1" locked="0" layoutInCell="1" allowOverlap="1" wp14:anchorId="34CAB9F8" wp14:editId="5B212FF8">
+            <wp:simplePos x="0" y="0"/>
+            <wp:positionH relativeFrom="margin">
+              <wp:align>center</wp:align>
+            </wp:positionH>
+            <wp:positionV relativeFrom="paragraph">
+              <wp:posOffset>334645</wp:posOffset>
+            </wp:positionV>
+            <wp:extent cx="6631940" cy="2409825"/>
+            <wp:effectExtent l="0" t="0" r="0" b="9525"/>
+            <wp:wrapTight wrapText="bothSides">
+              <wp:wrapPolygon edited="0">
+                <wp:start x="0" y="0"/>
+                <wp:lineTo x="0" y="21515"/>
+                <wp:lineTo x="21530" y="21515"/>
+                <wp:lineTo x="21530" y="0"/>
+                <wp:lineTo x="0" y="0"/>
+              </wp:wrapPolygon>
+            </wp:wrapTight>
+            <wp:docPr id="26" name="Imagen 26"/>
+            <wp:cNvGraphicFramePr>
+              <a:graphicFrameLocks xmlns:a="http://schemas.openxmlformats.org/drawingml/2006/main" noChangeAspect="1"/>
+            </wp:cNvGraphicFramePr>
+            <a:graphic xmlns:a="http://schemas.openxmlformats.org/drawingml/2006/main">
+              <a:graphicData uri="http://schemas.openxmlformats.org/drawingml/2006/picture">
+                <pic:pic xmlns:pic="http://schemas.openxmlformats.org/drawingml/2006/picture">
+                  <pic:nvPicPr>
+                    <pic:cNvPr id="0" name="Picture 9"/>
+                    <pic:cNvPicPr>
+                      <a:picLocks noChangeAspect="1" noChangeArrowheads="1"/>
+                    </pic:cNvPicPr>
+                  </pic:nvPicPr>
+                  <pic:blipFill>
+                    <a:blip r:embed="rId32">
+                      <a:extLst>
+                        <a:ext uri="{28A0092B-C50C-407E-A947-70E740481C1C}">
+                          <a14:useLocalDpi xmlns:a14="http://schemas.microsoft.com/office/drawing/2010/main" val="0"/>
+                        </a:ext>
+                      </a:extLst>
+                    </a:blip>
+                    <a:srcRect/>
+                    <a:stretch>
+                      <a:fillRect/>
+                    </a:stretch>
+                  </pic:blipFill>
+                  <pic:spPr bwMode="auto">
+                    <a:xfrm>
+                      <a:off x="0" y="0"/>
+                      <a:ext cx="6631940" cy="2409825"/>
+                    </a:xfrm>
+                    <a:prstGeom prst="rect">
+                      <a:avLst/>
+                    </a:prstGeom>
+                    <a:noFill/>
+                    <a:ln>
+                      <a:noFill/>
+                    </a:ln>
+                  </pic:spPr>
+                </pic:pic>
+              </a:graphicData>
+            </a:graphic>
+            <wp14:sizeRelH relativeFrom="page">
+              <wp14:pctWidth>0</wp14:pctWidth>
+            </wp14:sizeRelH>
+            <wp14:sizeRelV relativeFrom="page">
+              <wp14:pctHeight>0</wp14:pctHeight>
+            </wp14:sizeRelV>
+          </wp:anchor>
+        </w:drawing>
+      </w:r>
+      <w:bookmarkEnd w:id="1"/>
+    </w:p>
     <w:sectPr>
       <w:pgSz w:w="12240" w:h="15840" w:code="1"/>
       <w:pgMar w:top="1440" w:right="1440" w:bottom="1440" w:left="1440" w:header="709" w:footer="709" w:gutter="0"/>
@@ -12280,7 +15487,7 @@
 </file>
 
 <file path=customXml/itemProps1.xml><?xml version="1.0" encoding="utf-8"?>
-<ds:datastoreItem xmlns:ds="http://schemas.openxmlformats.org/officeDocument/2006/customXml" ds:itemID="{99E5150E-96B5-4B8A-95E0-303C175ACF37}">
+<ds:datastoreItem xmlns:ds="http://schemas.openxmlformats.org/officeDocument/2006/customXml" ds:itemID="{6E5AC5B9-B7D5-4702-9B57-EAC376C200F5}">
   <ds:schemaRefs>
     <ds:schemaRef ds:uri="http://schemas.openxmlformats.org/officeDocument/2006/bibliography"/>
   </ds:schemaRefs>

</xml_diff>